<commit_message>
Actualización 11 de febrero de 2024 - Lap HP
Se actualiza el repositorio con varios materiales.
</commit_message>
<xml_diff>
--- a/Laboratorio/4021_BITACORA_FISICA_III_CONTRERAS_MAYEN_RAMON_GUSTAVO.docx
+++ b/Laboratorio/4021_BITACORA_FISICA_III_CONTRERAS_MAYEN_RAMON_GUSTAVO.docx
@@ -1544,7 +1544,18 @@
                 <w:sz w:val="22"/>
                 <w:szCs w:val="22"/>
               </w:rPr>
-              <w:t xml:space="preserve"> L</w:t>
+              <w:t xml:space="preserve"> </w:t>
+            </w:r>
+            <w:proofErr w:type="spellStart"/>
+            <w:r>
+              <w:rPr>
+                <w:rFonts w:ascii="Calibri" w:eastAsia="Calibri" w:hAnsi="Calibri" w:cs="Calibri"/>
+                <w:i/>
+                <w:spacing w:val="1"/>
+                <w:sz w:val="22"/>
+                <w:szCs w:val="22"/>
+              </w:rPr>
+              <w:t>L</w:t>
             </w:r>
             <w:r>
               <w:rPr>
@@ -1556,6 +1567,7 @@
               </w:rPr>
               <w:t>ab</w:t>
             </w:r>
+            <w:proofErr w:type="spellEnd"/>
             <w:r>
               <w:rPr>
                 <w:rFonts w:ascii="Calibri" w:eastAsia="Calibri" w:hAnsi="Calibri" w:cs="Calibri"/>
@@ -4969,7 +4981,7 @@
           </w:tcPr>
           <w:p>
             <w:pPr>
-              <w:spacing w:before="5" w:line="180" w:lineRule="exact"/>
+              <w:ind w:left="76" w:right="44"/>
               <w:jc w:val="center"/>
               <w:rPr>
                 <w:sz w:val="18"/>
@@ -5347,7 +5359,7 @@
           </w:tcPr>
           <w:p>
             <w:pPr>
-              <w:spacing w:before="5" w:line="180" w:lineRule="exact"/>
+              <w:ind w:left="76" w:right="44"/>
               <w:jc w:val="center"/>
               <w:rPr>
                 <w:rFonts w:ascii="Arial" w:eastAsia="Arial" w:hAnsi="Arial" w:cs="Arial"/>
@@ -5465,7 +5477,21 @@
               <w:rPr>
                 <w:rFonts w:ascii="Arial" w:eastAsia="Calibri" w:hAnsi="Arial" w:cs="Arial"/>
               </w:rPr>
-              <w:t xml:space="preserve">Luego de haber obtenido los datos, se procede a revisar la consistencia de los mismos, mediante una gráfica de fuerza contra desplazamiento, de la recta obtenida se deduce que la pendiente de la </w:t>
+              <w:t xml:space="preserve">Luego de haber obtenido los datos, se procede a revisar la consistencia de </w:t>
+            </w:r>
+            <w:proofErr w:type="gramStart"/>
+            <w:r>
+              <w:rPr>
+                <w:rFonts w:ascii="Arial" w:eastAsia="Calibri" w:hAnsi="Arial" w:cs="Arial"/>
+              </w:rPr>
+              <w:t>los mismos</w:t>
+            </w:r>
+            <w:proofErr w:type="gramEnd"/>
+            <w:r>
+              <w:rPr>
+                <w:rFonts w:ascii="Arial" w:eastAsia="Calibri" w:hAnsi="Arial" w:cs="Arial"/>
+              </w:rPr>
+              <w:t xml:space="preserve">, mediante una gráfica de fuerza contra desplazamiento, de la recta obtenida se deduce que la pendiente de la </w:t>
             </w:r>
             <w:r>
               <w:rPr>
@@ -5537,7 +5563,7 @@
           </w:tcPr>
           <w:p>
             <w:pPr>
-              <w:spacing w:before="5" w:line="180" w:lineRule="exact"/>
+              <w:ind w:left="76" w:right="44"/>
               <w:jc w:val="center"/>
               <w:rPr>
                 <w:rFonts w:ascii="Arial" w:eastAsia="Arial" w:hAnsi="Arial" w:cs="Arial"/>
@@ -5856,7 +5882,7 @@
           </w:tcPr>
           <w:p>
             <w:pPr>
-              <w:spacing w:before="5" w:line="180" w:lineRule="exact"/>
+              <w:ind w:left="76" w:right="44"/>
               <w:jc w:val="center"/>
               <w:rPr>
                 <w:rFonts w:ascii="Arial" w:eastAsia="Arial" w:hAnsi="Arial" w:cs="Arial"/>
@@ -6040,7 +6066,7 @@
           </w:tcPr>
           <w:p>
             <w:pPr>
-              <w:spacing w:before="5" w:line="180" w:lineRule="exact"/>
+              <w:ind w:left="76" w:right="44"/>
               <w:jc w:val="center"/>
               <w:rPr>
                 <w:rFonts w:ascii="Arial" w:eastAsia="Arial" w:hAnsi="Arial" w:cs="Arial"/>
@@ -6488,7 +6514,7 @@
           </w:tcPr>
           <w:p>
             <w:pPr>
-              <w:spacing w:before="5" w:line="180" w:lineRule="exact"/>
+              <w:ind w:left="76" w:right="44"/>
               <w:jc w:val="center"/>
               <w:rPr>
                 <w:rFonts w:ascii="Arial" w:eastAsia="Arial" w:hAnsi="Arial" w:cs="Arial"/>
@@ -6681,7 +6707,7 @@
           </w:tcPr>
           <w:p>
             <w:pPr>
-              <w:spacing w:before="5" w:line="180" w:lineRule="exact"/>
+              <w:ind w:left="76" w:right="44"/>
               <w:jc w:val="center"/>
               <w:rPr>
                 <w:rFonts w:ascii="Arial" w:eastAsia="Arial" w:hAnsi="Arial" w:cs="Arial"/>
@@ -7004,7 +7030,7 @@
           </w:tcPr>
           <w:p>
             <w:pPr>
-              <w:spacing w:before="5" w:line="180" w:lineRule="exact"/>
+              <w:ind w:left="76" w:right="44"/>
               <w:jc w:val="center"/>
               <w:rPr>
                 <w:rFonts w:ascii="Arial" w:eastAsia="Arial" w:hAnsi="Arial" w:cs="Arial"/>
@@ -7231,7 +7257,7 @@
           </w:tcPr>
           <w:p>
             <w:pPr>
-              <w:spacing w:before="5" w:line="180" w:lineRule="exact"/>
+              <w:ind w:left="76" w:right="44"/>
               <w:jc w:val="center"/>
               <w:rPr>
                 <w:rFonts w:ascii="Arial" w:eastAsia="Arial" w:hAnsi="Arial" w:cs="Arial"/>
@@ -7552,14 +7578,14 @@
             <w:tcBorders>
               <w:top w:val="single" w:sz="4" w:space="0" w:color="auto"/>
               <w:left w:val="single" w:sz="6" w:space="0" w:color="000000"/>
-              <w:bottom w:val="single" w:sz="6" w:space="0" w:color="000000"/>
-              <w:right w:val="single" w:sz="6" w:space="0" w:color="000000"/>
-            </w:tcBorders>
-            <w:vAlign w:val="center"/>
-          </w:tcPr>
-          <w:p>
-            <w:pPr>
-              <w:spacing w:before="5" w:line="180" w:lineRule="exact"/>
+              <w:bottom w:val="single" w:sz="4" w:space="0" w:color="auto"/>
+              <w:right w:val="single" w:sz="6" w:space="0" w:color="000000"/>
+            </w:tcBorders>
+            <w:vAlign w:val="center"/>
+          </w:tcPr>
+          <w:p>
+            <w:pPr>
+              <w:ind w:left="76" w:right="44"/>
               <w:jc w:val="center"/>
               <w:rPr>
                 <w:rFonts w:ascii="Arial" w:eastAsia="Arial" w:hAnsi="Arial" w:cs="Arial"/>
@@ -7581,7 +7607,7 @@
             <w:vMerge/>
             <w:tcBorders>
               <w:left w:val="single" w:sz="6" w:space="0" w:color="000000"/>
-              <w:bottom w:val="single" w:sz="6" w:space="0" w:color="000000"/>
+              <w:bottom w:val="single" w:sz="4" w:space="0" w:color="auto"/>
               <w:right w:val="single" w:sz="6" w:space="0" w:color="000000"/>
             </w:tcBorders>
             <w:vAlign w:val="center"/>
@@ -7603,7 +7629,7 @@
             <w:tcBorders>
               <w:top w:val="single" w:sz="4" w:space="0" w:color="auto"/>
               <w:left w:val="single" w:sz="6" w:space="0" w:color="000000"/>
-              <w:bottom w:val="single" w:sz="6" w:space="0" w:color="000000"/>
+              <w:bottom w:val="single" w:sz="4" w:space="0" w:color="auto"/>
               <w:right w:val="single" w:sz="6" w:space="0" w:color="000000"/>
             </w:tcBorders>
             <w:vAlign w:val="center"/>
@@ -7631,7 +7657,7 @@
             <w:tcBorders>
               <w:top w:val="single" w:sz="4" w:space="0" w:color="auto"/>
               <w:left w:val="single" w:sz="6" w:space="0" w:color="000000"/>
-              <w:bottom w:val="single" w:sz="6" w:space="0" w:color="000000"/>
+              <w:bottom w:val="single" w:sz="4" w:space="0" w:color="auto"/>
               <w:right w:val="single" w:sz="6" w:space="0" w:color="000000"/>
             </w:tcBorders>
             <w:vAlign w:val="center"/>
@@ -7658,7 +7684,7 @@
             <w:tcBorders>
               <w:top w:val="single" w:sz="4" w:space="0" w:color="auto"/>
               <w:left w:val="single" w:sz="6" w:space="0" w:color="000000"/>
-              <w:bottom w:val="single" w:sz="6" w:space="0" w:color="000000"/>
+              <w:bottom w:val="single" w:sz="4" w:space="0" w:color="auto"/>
               <w:right w:val="single" w:sz="6" w:space="0" w:color="000000"/>
             </w:tcBorders>
             <w:vAlign w:val="center"/>
@@ -7727,7 +7753,7 @@
             <w:tcBorders>
               <w:top w:val="single" w:sz="4" w:space="0" w:color="auto"/>
               <w:left w:val="single" w:sz="6" w:space="0" w:color="000000"/>
-              <w:bottom w:val="single" w:sz="6" w:space="0" w:color="000000"/>
+              <w:bottom w:val="single" w:sz="4" w:space="0" w:color="auto"/>
               <w:right w:val="single" w:sz="6" w:space="0" w:color="000000"/>
             </w:tcBorders>
             <w:vAlign w:val="center"/>
@@ -7754,7 +7780,7 @@
             <w:tcBorders>
               <w:top w:val="single" w:sz="4" w:space="0" w:color="auto"/>
               <w:left w:val="single" w:sz="6" w:space="0" w:color="000000"/>
-              <w:bottom w:val="single" w:sz="6" w:space="0" w:color="000000"/>
+              <w:bottom w:val="single" w:sz="4" w:space="0" w:color="auto"/>
               <w:right w:val="single" w:sz="6" w:space="0" w:color="000000"/>
             </w:tcBorders>
           </w:tcPr>
@@ -7774,9 +7800,2743 @@
             <w:tcBorders>
               <w:top w:val="single" w:sz="4" w:space="0" w:color="auto"/>
               <w:left w:val="single" w:sz="6" w:space="0" w:color="000000"/>
+              <w:bottom w:val="single" w:sz="4" w:space="0" w:color="auto"/>
+              <w:right w:val="single" w:sz="6" w:space="0" w:color="000000"/>
+            </w:tcBorders>
+          </w:tcPr>
+          <w:p>
+            <w:pPr>
+              <w:spacing w:before="5" w:line="260" w:lineRule="exact"/>
+              <w:rPr>
+                <w:sz w:val="26"/>
+                <w:szCs w:val="26"/>
+              </w:rPr>
+            </w:pPr>
+          </w:p>
+        </w:tc>
+      </w:tr>
+      <w:tr>
+        <w:tc>
+          <w:tcPr>
+            <w:tcW w:w="1310" w:type="dxa"/>
+            <w:tcBorders>
+              <w:top w:val="single" w:sz="4" w:space="0" w:color="auto"/>
+              <w:left w:val="single" w:sz="6" w:space="0" w:color="000000"/>
+              <w:bottom w:val="single" w:sz="4" w:space="0" w:color="auto"/>
+              <w:right w:val="single" w:sz="4" w:space="0" w:color="auto"/>
+            </w:tcBorders>
+            <w:vAlign w:val="center"/>
+          </w:tcPr>
+          <w:p>
+            <w:pPr>
+              <w:ind w:left="76" w:right="44"/>
+              <w:jc w:val="center"/>
+              <w:rPr>
+                <w:rFonts w:ascii="Arial" w:eastAsia="Arial" w:hAnsi="Arial" w:cs="Arial"/>
+                <w:spacing w:val="-1"/>
+              </w:rPr>
+            </w:pPr>
+            <w:r>
+              <w:rPr>
+                <w:rFonts w:ascii="Arial" w:eastAsia="Arial" w:hAnsi="Arial" w:cs="Arial"/>
+                <w:spacing w:val="-1"/>
+              </w:rPr>
+              <w:t>8 de enero de 2024</w:t>
+            </w:r>
+          </w:p>
+        </w:tc>
+        <w:tc>
+          <w:tcPr>
+            <w:tcW w:w="2378" w:type="dxa"/>
+            <w:tcBorders>
+              <w:top w:val="single" w:sz="4" w:space="0" w:color="auto"/>
+              <w:left w:val="single" w:sz="4" w:space="0" w:color="auto"/>
+              <w:bottom w:val="single" w:sz="4" w:space="0" w:color="auto"/>
+              <w:right w:val="single" w:sz="4" w:space="0" w:color="auto"/>
+            </w:tcBorders>
+            <w:vAlign w:val="center"/>
+          </w:tcPr>
+          <w:p>
+            <w:pPr>
+              <w:ind w:left="81" w:right="46" w:firstLine="1"/>
+              <w:jc w:val="center"/>
+              <w:rPr>
+                <w:rFonts w:ascii="Arial" w:eastAsia="Calibri" w:hAnsi="Arial" w:cs="Arial"/>
+              </w:rPr>
+            </w:pPr>
+            <w:r>
+              <w:rPr>
+                <w:rFonts w:ascii="Arial" w:eastAsia="Calibri" w:hAnsi="Arial" w:cs="Arial"/>
+              </w:rPr>
+              <w:t>Práctica 5</w:t>
+            </w:r>
+          </w:p>
+          <w:p>
+            <w:pPr>
+              <w:ind w:left="81" w:right="46" w:firstLine="1"/>
+              <w:jc w:val="center"/>
+              <w:rPr>
+                <w:rFonts w:ascii="Arial" w:eastAsia="Calibri" w:hAnsi="Arial" w:cs="Arial"/>
+              </w:rPr>
+            </w:pPr>
+            <w:r>
+              <w:rPr>
+                <w:rFonts w:ascii="Arial" w:eastAsia="Calibri" w:hAnsi="Arial" w:cs="Arial"/>
+              </w:rPr>
+              <w:t>“Electrostática”</w:t>
+            </w:r>
+          </w:p>
+        </w:tc>
+        <w:tc>
+          <w:tcPr>
+            <w:tcW w:w="651" w:type="dxa"/>
+            <w:gridSpan w:val="2"/>
+            <w:tcBorders>
+              <w:top w:val="single" w:sz="4" w:space="0" w:color="auto"/>
+              <w:left w:val="single" w:sz="4" w:space="0" w:color="auto"/>
+              <w:bottom w:val="single" w:sz="4" w:space="0" w:color="auto"/>
+              <w:right w:val="single" w:sz="6" w:space="0" w:color="000000"/>
+            </w:tcBorders>
+            <w:vAlign w:val="center"/>
+          </w:tcPr>
+          <w:p>
+            <w:pPr>
+              <w:ind w:left="81" w:right="46" w:firstLine="1"/>
+              <w:jc w:val="center"/>
+              <w:rPr>
+                <w:rFonts w:ascii="Arial" w:eastAsia="Calibri" w:hAnsi="Arial" w:cs="Arial"/>
+              </w:rPr>
+            </w:pPr>
+            <w:r>
+              <w:rPr>
+                <w:rFonts w:ascii="Arial" w:eastAsia="Calibri" w:hAnsi="Arial" w:cs="Arial"/>
+              </w:rPr>
+              <w:t>1</w:t>
+            </w:r>
+            <w:r>
+              <w:rPr>
+                <w:rFonts w:ascii="Arial" w:eastAsia="Calibri" w:hAnsi="Arial" w:cs="Arial"/>
+              </w:rPr>
+              <w:t>6</w:t>
+            </w:r>
+          </w:p>
+        </w:tc>
+        <w:tc>
+          <w:tcPr>
+            <w:tcW w:w="1790" w:type="dxa"/>
+            <w:gridSpan w:val="3"/>
+            <w:tcBorders>
+              <w:top w:val="single" w:sz="4" w:space="0" w:color="auto"/>
+              <w:left w:val="single" w:sz="6" w:space="0" w:color="000000"/>
+              <w:bottom w:val="single" w:sz="4" w:space="0" w:color="auto"/>
+              <w:right w:val="single" w:sz="6" w:space="0" w:color="000000"/>
+            </w:tcBorders>
+            <w:vAlign w:val="center"/>
+          </w:tcPr>
+          <w:p>
+            <w:pPr>
+              <w:ind w:left="81" w:right="46" w:firstLine="1"/>
+              <w:jc w:val="center"/>
+              <w:rPr>
+                <w:rFonts w:ascii="Arial" w:eastAsia="Calibri" w:hAnsi="Arial" w:cs="Arial"/>
+              </w:rPr>
+            </w:pPr>
+            <w:r>
+              <w:rPr>
+                <w:rFonts w:ascii="Arial" w:eastAsia="Calibri" w:hAnsi="Arial" w:cs="Arial"/>
+              </w:rPr>
+              <w:t>Revi</w:t>
+            </w:r>
+            <w:r>
+              <w:rPr>
+                <w:rFonts w:ascii="Arial" w:eastAsia="Calibri" w:hAnsi="Arial" w:cs="Arial"/>
+              </w:rPr>
+              <w:t>sa</w:t>
+            </w:r>
+            <w:r>
+              <w:rPr>
+                <w:rFonts w:ascii="Arial" w:eastAsia="Calibri" w:hAnsi="Arial" w:cs="Arial"/>
+              </w:rPr>
+              <w:t>r</w:t>
+            </w:r>
+            <w:r>
+              <w:rPr>
+                <w:rFonts w:ascii="Arial" w:eastAsia="Calibri" w:hAnsi="Arial" w:cs="Arial"/>
+              </w:rPr>
+              <w:t xml:space="preserve"> e</w:t>
+            </w:r>
+            <w:r>
+              <w:rPr>
+                <w:rFonts w:ascii="Arial" w:eastAsia="Calibri" w:hAnsi="Arial" w:cs="Arial"/>
+              </w:rPr>
+              <w:t xml:space="preserve">l </w:t>
+            </w:r>
+            <w:r>
+              <w:rPr>
+                <w:rFonts w:ascii="Arial" w:eastAsia="Calibri" w:hAnsi="Arial" w:cs="Arial"/>
+              </w:rPr>
+              <w:t xml:space="preserve">marco </w:t>
+            </w:r>
+            <w:r>
+              <w:rPr>
+                <w:rFonts w:ascii="Arial" w:eastAsia="Calibri" w:hAnsi="Arial" w:cs="Arial"/>
+              </w:rPr>
+              <w:t>t</w:t>
+            </w:r>
+            <w:r>
+              <w:rPr>
+                <w:rFonts w:ascii="Arial" w:eastAsia="Calibri" w:hAnsi="Arial" w:cs="Arial"/>
+              </w:rPr>
+              <w:t>eór</w:t>
+            </w:r>
+            <w:r>
+              <w:rPr>
+                <w:rFonts w:ascii="Arial" w:eastAsia="Calibri" w:hAnsi="Arial" w:cs="Arial"/>
+              </w:rPr>
+              <w:t>i</w:t>
+            </w:r>
+            <w:r>
+              <w:rPr>
+                <w:rFonts w:ascii="Arial" w:eastAsia="Calibri" w:hAnsi="Arial" w:cs="Arial"/>
+              </w:rPr>
+              <w:t>c</w:t>
+            </w:r>
+            <w:r>
+              <w:rPr>
+                <w:rFonts w:ascii="Arial" w:eastAsia="Calibri" w:hAnsi="Arial" w:cs="Arial"/>
+              </w:rPr>
+              <w:t>o</w:t>
+            </w:r>
+            <w:r>
+              <w:rPr>
+                <w:rFonts w:ascii="Arial" w:eastAsia="Calibri" w:hAnsi="Arial" w:cs="Arial"/>
+              </w:rPr>
+              <w:t xml:space="preserve"> y proced</w:t>
+            </w:r>
+            <w:r>
+              <w:rPr>
+                <w:rFonts w:ascii="Arial" w:eastAsia="Calibri" w:hAnsi="Arial" w:cs="Arial"/>
+              </w:rPr>
+              <w:t>imie</w:t>
+            </w:r>
+            <w:r>
+              <w:rPr>
+                <w:rFonts w:ascii="Arial" w:eastAsia="Calibri" w:hAnsi="Arial" w:cs="Arial"/>
+              </w:rPr>
+              <w:t>n</w:t>
+            </w:r>
+            <w:r>
+              <w:rPr>
+                <w:rFonts w:ascii="Arial" w:eastAsia="Calibri" w:hAnsi="Arial" w:cs="Arial"/>
+              </w:rPr>
+              <w:t>to</w:t>
+            </w:r>
+            <w:r>
+              <w:rPr>
+                <w:rFonts w:ascii="Arial" w:eastAsia="Calibri" w:hAnsi="Arial" w:cs="Arial"/>
+              </w:rPr>
+              <w:t xml:space="preserve"> de </w:t>
+            </w:r>
+            <w:r>
+              <w:rPr>
+                <w:rFonts w:ascii="Arial" w:eastAsia="Calibri" w:hAnsi="Arial" w:cs="Arial"/>
+              </w:rPr>
+              <w:t xml:space="preserve">la </w:t>
+            </w:r>
+            <w:r>
+              <w:rPr>
+                <w:rFonts w:ascii="Arial" w:eastAsia="Calibri" w:hAnsi="Arial" w:cs="Arial"/>
+              </w:rPr>
+              <w:t>práctica</w:t>
+            </w:r>
+            <w:r>
+              <w:rPr>
+                <w:rFonts w:ascii="Arial" w:eastAsia="Calibri" w:hAnsi="Arial" w:cs="Arial"/>
+              </w:rPr>
+              <w:t xml:space="preserve"> de electrostática</w:t>
+            </w:r>
+          </w:p>
+        </w:tc>
+        <w:tc>
+          <w:tcPr>
+            <w:tcW w:w="2346" w:type="dxa"/>
+            <w:tcBorders>
+              <w:top w:val="single" w:sz="4" w:space="0" w:color="auto"/>
+              <w:left w:val="single" w:sz="6" w:space="0" w:color="000000"/>
+              <w:bottom w:val="single" w:sz="4" w:space="0" w:color="auto"/>
+              <w:right w:val="single" w:sz="6" w:space="0" w:color="000000"/>
+            </w:tcBorders>
+            <w:vAlign w:val="center"/>
+          </w:tcPr>
+          <w:p>
+            <w:pPr>
+              <w:ind w:left="81" w:right="46" w:firstLine="1"/>
+              <w:rPr>
+                <w:rFonts w:ascii="Arial" w:eastAsia="Calibri" w:hAnsi="Arial" w:cs="Arial"/>
+              </w:rPr>
+            </w:pPr>
+          </w:p>
+        </w:tc>
+        <w:tc>
+          <w:tcPr>
+            <w:tcW w:w="2873" w:type="dxa"/>
+            <w:gridSpan w:val="2"/>
+            <w:tcBorders>
+              <w:top w:val="single" w:sz="4" w:space="0" w:color="auto"/>
+              <w:left w:val="single" w:sz="6" w:space="0" w:color="000000"/>
+              <w:bottom w:val="single" w:sz="4" w:space="0" w:color="auto"/>
+              <w:right w:val="single" w:sz="6" w:space="0" w:color="000000"/>
+            </w:tcBorders>
+            <w:vAlign w:val="center"/>
+          </w:tcPr>
+          <w:p>
+            <w:pPr>
+              <w:ind w:left="81" w:right="9"/>
+              <w:rPr>
+                <w:rFonts w:ascii="Arial" w:eastAsia="Calibri" w:hAnsi="Arial" w:cs="Arial"/>
+              </w:rPr>
+            </w:pPr>
+            <w:r>
+              <w:rPr>
+                <w:rFonts w:ascii="Arial" w:eastAsia="Calibri" w:hAnsi="Arial" w:cs="Arial"/>
+              </w:rPr>
+              <w:t>Se revisan los primeros conceptos sobre la electrostática, así como de la generación de carga eléctrica mediante fricción, presentando el generador de Van de Graff que se ocupará en el montaje experimental de la Práctica.</w:t>
+            </w:r>
+          </w:p>
+        </w:tc>
+        <w:tc>
+          <w:tcPr>
+            <w:tcW w:w="1558" w:type="dxa"/>
+            <w:gridSpan w:val="2"/>
+            <w:tcBorders>
+              <w:top w:val="single" w:sz="4" w:space="0" w:color="auto"/>
+              <w:left w:val="single" w:sz="6" w:space="0" w:color="000000"/>
+              <w:bottom w:val="single" w:sz="4" w:space="0" w:color="auto"/>
+              <w:right w:val="single" w:sz="6" w:space="0" w:color="000000"/>
+            </w:tcBorders>
+          </w:tcPr>
+          <w:p>
+            <w:pPr>
+              <w:spacing w:before="5" w:line="260" w:lineRule="exact"/>
+              <w:rPr>
+                <w:sz w:val="26"/>
+                <w:szCs w:val="26"/>
+              </w:rPr>
+            </w:pPr>
+          </w:p>
+        </w:tc>
+        <w:tc>
+          <w:tcPr>
+            <w:tcW w:w="1567" w:type="dxa"/>
+            <w:tcBorders>
+              <w:top w:val="single" w:sz="4" w:space="0" w:color="auto"/>
+              <w:left w:val="single" w:sz="6" w:space="0" w:color="000000"/>
+              <w:bottom w:val="single" w:sz="4" w:space="0" w:color="auto"/>
+              <w:right w:val="single" w:sz="6" w:space="0" w:color="000000"/>
+            </w:tcBorders>
+          </w:tcPr>
+          <w:p>
+            <w:pPr>
+              <w:spacing w:before="5" w:line="260" w:lineRule="exact"/>
+              <w:rPr>
+                <w:sz w:val="26"/>
+                <w:szCs w:val="26"/>
+              </w:rPr>
+            </w:pPr>
+          </w:p>
+        </w:tc>
+      </w:tr>
+      <w:tr>
+        <w:trPr>
+          <w:cantSplit/>
+        </w:trPr>
+        <w:tc>
+          <w:tcPr>
+            <w:tcW w:w="1310" w:type="dxa"/>
+            <w:tcBorders>
+              <w:top w:val="single" w:sz="4" w:space="0" w:color="auto"/>
+              <w:left w:val="single" w:sz="6" w:space="0" w:color="000000"/>
+              <w:bottom w:val="single" w:sz="4" w:space="0" w:color="auto"/>
+              <w:right w:val="single" w:sz="4" w:space="0" w:color="auto"/>
+            </w:tcBorders>
+            <w:vAlign w:val="center"/>
+          </w:tcPr>
+          <w:p>
+            <w:pPr>
+              <w:ind w:left="76" w:right="44"/>
+              <w:jc w:val="center"/>
+              <w:rPr>
+                <w:rFonts w:ascii="Arial" w:eastAsia="Arial" w:hAnsi="Arial" w:cs="Arial"/>
+                <w:spacing w:val="-1"/>
+              </w:rPr>
+            </w:pPr>
+            <w:r>
+              <w:rPr>
+                <w:rFonts w:ascii="Arial" w:eastAsia="Arial" w:hAnsi="Arial" w:cs="Arial"/>
+                <w:spacing w:val="-1"/>
+              </w:rPr>
+              <w:lastRenderedPageBreak/>
+              <w:t>15 de enero de 2024</w:t>
+            </w:r>
+          </w:p>
+        </w:tc>
+        <w:tc>
+          <w:tcPr>
+            <w:tcW w:w="2378" w:type="dxa"/>
+            <w:tcBorders>
+              <w:top w:val="single" w:sz="4" w:space="0" w:color="auto"/>
+              <w:left w:val="single" w:sz="4" w:space="0" w:color="auto"/>
+              <w:bottom w:val="single" w:sz="4" w:space="0" w:color="auto"/>
+              <w:right w:val="single" w:sz="4" w:space="0" w:color="auto"/>
+            </w:tcBorders>
+            <w:vAlign w:val="center"/>
+          </w:tcPr>
+          <w:p>
+            <w:pPr>
+              <w:ind w:left="81" w:right="46" w:firstLine="1"/>
+              <w:jc w:val="center"/>
+              <w:rPr>
+                <w:rFonts w:ascii="Arial" w:eastAsia="Calibri" w:hAnsi="Arial" w:cs="Arial"/>
+              </w:rPr>
+            </w:pPr>
+            <w:r>
+              <w:rPr>
+                <w:rFonts w:ascii="Arial" w:eastAsia="Calibri" w:hAnsi="Arial" w:cs="Arial"/>
+              </w:rPr>
+              <w:t>Práctica 5</w:t>
+            </w:r>
+          </w:p>
+          <w:p>
+            <w:pPr>
+              <w:ind w:left="81" w:right="46" w:firstLine="1"/>
+              <w:jc w:val="center"/>
+              <w:rPr>
+                <w:rFonts w:ascii="Arial" w:eastAsia="Calibri" w:hAnsi="Arial" w:cs="Arial"/>
+              </w:rPr>
+            </w:pPr>
+            <w:r>
+              <w:rPr>
+                <w:rFonts w:ascii="Arial" w:eastAsia="Calibri" w:hAnsi="Arial" w:cs="Arial"/>
+              </w:rPr>
+              <w:t>“Electrostática”</w:t>
+            </w:r>
+          </w:p>
+        </w:tc>
+        <w:tc>
+          <w:tcPr>
+            <w:tcW w:w="651" w:type="dxa"/>
+            <w:gridSpan w:val="2"/>
+            <w:tcBorders>
+              <w:top w:val="single" w:sz="4" w:space="0" w:color="auto"/>
+              <w:left w:val="single" w:sz="4" w:space="0" w:color="auto"/>
+              <w:bottom w:val="single" w:sz="4" w:space="0" w:color="auto"/>
+              <w:right w:val="single" w:sz="6" w:space="0" w:color="000000"/>
+            </w:tcBorders>
+            <w:vAlign w:val="center"/>
+          </w:tcPr>
+          <w:p>
+            <w:pPr>
+              <w:ind w:left="81" w:right="46" w:firstLine="1"/>
+              <w:jc w:val="center"/>
+              <w:rPr>
+                <w:rFonts w:ascii="Arial" w:eastAsia="Calibri" w:hAnsi="Arial" w:cs="Arial"/>
+              </w:rPr>
+            </w:pPr>
+            <w:r>
+              <w:rPr>
+                <w:rFonts w:ascii="Arial" w:eastAsia="Calibri" w:hAnsi="Arial" w:cs="Arial"/>
+              </w:rPr>
+              <w:t>17</w:t>
+            </w:r>
+          </w:p>
+        </w:tc>
+        <w:tc>
+          <w:tcPr>
+            <w:tcW w:w="1790" w:type="dxa"/>
+            <w:gridSpan w:val="3"/>
+            <w:tcBorders>
+              <w:top w:val="single" w:sz="4" w:space="0" w:color="auto"/>
+              <w:left w:val="single" w:sz="6" w:space="0" w:color="000000"/>
+              <w:bottom w:val="single" w:sz="4" w:space="0" w:color="auto"/>
+              <w:right w:val="single" w:sz="6" w:space="0" w:color="000000"/>
+            </w:tcBorders>
+            <w:vAlign w:val="center"/>
+          </w:tcPr>
+          <w:p>
+            <w:pPr>
+              <w:ind w:left="81" w:right="46" w:firstLine="1"/>
+              <w:jc w:val="center"/>
+              <w:rPr>
+                <w:rFonts w:ascii="Arial" w:eastAsia="Calibri" w:hAnsi="Arial" w:cs="Arial"/>
+              </w:rPr>
+            </w:pPr>
+            <w:r>
+              <w:rPr>
+                <w:rFonts w:ascii="Arial" w:eastAsia="Calibri" w:hAnsi="Arial" w:cs="Arial"/>
+              </w:rPr>
+              <w:t>Montaje experimental</w:t>
+            </w:r>
+          </w:p>
+        </w:tc>
+        <w:tc>
+          <w:tcPr>
+            <w:tcW w:w="2346" w:type="dxa"/>
+            <w:tcBorders>
+              <w:top w:val="single" w:sz="4" w:space="0" w:color="auto"/>
+              <w:left w:val="single" w:sz="6" w:space="0" w:color="000000"/>
+              <w:bottom w:val="single" w:sz="4" w:space="0" w:color="auto"/>
+              <w:right w:val="single" w:sz="6" w:space="0" w:color="000000"/>
+            </w:tcBorders>
+            <w:vAlign w:val="center"/>
+          </w:tcPr>
+          <w:p>
+            <w:pPr>
+              <w:ind w:left="81" w:right="46" w:firstLine="1"/>
+              <w:rPr>
+                <w:rFonts w:ascii="Arial" w:eastAsia="Calibri" w:hAnsi="Arial" w:cs="Arial"/>
+              </w:rPr>
+            </w:pPr>
+            <w:r>
+              <w:rPr>
+                <w:rFonts w:ascii="Arial" w:eastAsia="Calibri" w:hAnsi="Arial" w:cs="Arial"/>
+              </w:rPr>
+              <w:t>1 generador de Van de Graff</w:t>
+            </w:r>
+          </w:p>
+          <w:p>
+            <w:pPr>
+              <w:ind w:left="81" w:right="46" w:firstLine="1"/>
+              <w:rPr>
+                <w:rFonts w:ascii="Arial" w:eastAsia="Calibri" w:hAnsi="Arial" w:cs="Arial"/>
+              </w:rPr>
+            </w:pPr>
+            <w:r>
+              <w:rPr>
+                <w:rFonts w:ascii="Arial" w:eastAsia="Calibri" w:hAnsi="Arial" w:cs="Arial"/>
+              </w:rPr>
+              <w:t xml:space="preserve">1 máquina de </w:t>
+            </w:r>
+            <w:proofErr w:type="spellStart"/>
+            <w:r>
+              <w:rPr>
+                <w:rFonts w:ascii="Arial" w:eastAsia="Calibri" w:hAnsi="Arial" w:cs="Arial"/>
+              </w:rPr>
+              <w:t>Whimshurst</w:t>
+            </w:r>
+            <w:proofErr w:type="spellEnd"/>
+          </w:p>
+        </w:tc>
+        <w:tc>
+          <w:tcPr>
+            <w:tcW w:w="2873" w:type="dxa"/>
+            <w:gridSpan w:val="2"/>
+            <w:tcBorders>
+              <w:top w:val="single" w:sz="4" w:space="0" w:color="auto"/>
+              <w:left w:val="single" w:sz="6" w:space="0" w:color="000000"/>
+              <w:bottom w:val="single" w:sz="4" w:space="0" w:color="auto"/>
+              <w:right w:val="single" w:sz="6" w:space="0" w:color="000000"/>
+            </w:tcBorders>
+            <w:vAlign w:val="center"/>
+          </w:tcPr>
+          <w:p>
+            <w:pPr>
+              <w:ind w:left="81" w:right="9"/>
+              <w:rPr>
+                <w:rFonts w:ascii="Arial" w:eastAsia="Calibri" w:hAnsi="Arial" w:cs="Arial"/>
+              </w:rPr>
+            </w:pPr>
+            <w:r>
+              <w:rPr>
+                <w:rFonts w:ascii="Arial" w:eastAsia="Calibri" w:hAnsi="Arial" w:cs="Arial"/>
+              </w:rPr>
+              <w:t>Se presenta el funcionamiento del generador de Van de Graff, demostrando la intensidad de la carga eléctrica que se acumula en la esfera del generador, acercando una esfera metálica neutra, así como la participación de un alumno para presentar el efecto de presencia de carga en el cabello.</w:t>
+            </w:r>
+          </w:p>
+          <w:p>
+            <w:pPr>
+              <w:ind w:left="81" w:right="9"/>
+              <w:rPr>
+                <w:rFonts w:ascii="Arial" w:eastAsia="Calibri" w:hAnsi="Arial" w:cs="Arial"/>
+              </w:rPr>
+            </w:pPr>
+            <w:r>
+              <w:rPr>
+                <w:rFonts w:ascii="Arial" w:eastAsia="Calibri" w:hAnsi="Arial" w:cs="Arial"/>
+              </w:rPr>
+              <w:t xml:space="preserve">Se utiliza la máquina de </w:t>
+            </w:r>
+            <w:proofErr w:type="spellStart"/>
+            <w:r>
+              <w:rPr>
+                <w:rFonts w:ascii="Arial" w:eastAsia="Calibri" w:hAnsi="Arial" w:cs="Arial"/>
+              </w:rPr>
+              <w:t>Whimshurst</w:t>
+            </w:r>
+            <w:proofErr w:type="spellEnd"/>
+            <w:r>
+              <w:rPr>
+                <w:rFonts w:ascii="Arial" w:eastAsia="Calibri" w:hAnsi="Arial" w:cs="Arial"/>
+              </w:rPr>
+              <w:t xml:space="preserve"> para demostrar el efecto triboeléctrico y la obtención de carga eléctrica mediante la operación con la manivela del equipo.</w:t>
+            </w:r>
+          </w:p>
+        </w:tc>
+        <w:tc>
+          <w:tcPr>
+            <w:tcW w:w="1558" w:type="dxa"/>
+            <w:gridSpan w:val="2"/>
+            <w:tcBorders>
+              <w:top w:val="single" w:sz="4" w:space="0" w:color="auto"/>
+              <w:left w:val="single" w:sz="6" w:space="0" w:color="000000"/>
+              <w:bottom w:val="single" w:sz="4" w:space="0" w:color="auto"/>
+              <w:right w:val="single" w:sz="6" w:space="0" w:color="000000"/>
+            </w:tcBorders>
+            <w:vAlign w:val="center"/>
+          </w:tcPr>
+          <w:p>
+            <w:pPr>
+              <w:spacing w:before="5" w:line="260" w:lineRule="exact"/>
+              <w:rPr>
+                <w:sz w:val="26"/>
+                <w:szCs w:val="26"/>
+              </w:rPr>
+            </w:pPr>
+          </w:p>
+        </w:tc>
+        <w:tc>
+          <w:tcPr>
+            <w:tcW w:w="1567" w:type="dxa"/>
+            <w:tcBorders>
+              <w:top w:val="single" w:sz="4" w:space="0" w:color="auto"/>
+              <w:left w:val="single" w:sz="6" w:space="0" w:color="000000"/>
+              <w:bottom w:val="single" w:sz="4" w:space="0" w:color="auto"/>
+              <w:right w:val="single" w:sz="6" w:space="0" w:color="000000"/>
+            </w:tcBorders>
+            <w:vAlign w:val="center"/>
+          </w:tcPr>
+          <w:p>
+            <w:pPr>
+              <w:spacing w:before="5" w:line="260" w:lineRule="exact"/>
+              <w:rPr>
+                <w:sz w:val="26"/>
+                <w:szCs w:val="26"/>
+              </w:rPr>
+            </w:pPr>
+          </w:p>
+        </w:tc>
+      </w:tr>
+      <w:tr>
+        <w:trPr>
+          <w:cantSplit/>
+          <w:trHeight w:val="2268"/>
+        </w:trPr>
+        <w:tc>
+          <w:tcPr>
+            <w:tcW w:w="1310" w:type="dxa"/>
+            <w:tcBorders>
+              <w:top w:val="single" w:sz="4" w:space="0" w:color="auto"/>
+              <w:left w:val="single" w:sz="6" w:space="0" w:color="000000"/>
+              <w:bottom w:val="single" w:sz="4" w:space="0" w:color="auto"/>
+              <w:right w:val="single" w:sz="4" w:space="0" w:color="auto"/>
+            </w:tcBorders>
+            <w:vAlign w:val="center"/>
+          </w:tcPr>
+          <w:p>
+            <w:pPr>
+              <w:ind w:left="76" w:right="44"/>
+              <w:jc w:val="center"/>
+              <w:rPr>
+                <w:rFonts w:ascii="Arial" w:eastAsia="Arial" w:hAnsi="Arial" w:cs="Arial"/>
+                <w:spacing w:val="-1"/>
+              </w:rPr>
+            </w:pPr>
+          </w:p>
+        </w:tc>
+        <w:tc>
+          <w:tcPr>
+            <w:tcW w:w="2378" w:type="dxa"/>
+            <w:tcBorders>
+              <w:top w:val="single" w:sz="4" w:space="0" w:color="auto"/>
+              <w:left w:val="single" w:sz="4" w:space="0" w:color="auto"/>
+              <w:bottom w:val="single" w:sz="4" w:space="0" w:color="auto"/>
+              <w:right w:val="single" w:sz="4" w:space="0" w:color="auto"/>
+            </w:tcBorders>
+            <w:vAlign w:val="center"/>
+          </w:tcPr>
+          <w:p>
+            <w:pPr>
+              <w:ind w:left="81" w:right="46" w:firstLine="1"/>
+              <w:jc w:val="center"/>
+              <w:rPr>
+                <w:rFonts w:ascii="Arial" w:eastAsia="Calibri" w:hAnsi="Arial" w:cs="Arial"/>
+              </w:rPr>
+            </w:pPr>
+          </w:p>
+        </w:tc>
+        <w:tc>
+          <w:tcPr>
+            <w:tcW w:w="651" w:type="dxa"/>
+            <w:gridSpan w:val="2"/>
+            <w:tcBorders>
+              <w:top w:val="single" w:sz="4" w:space="0" w:color="auto"/>
+              <w:left w:val="single" w:sz="4" w:space="0" w:color="auto"/>
+              <w:bottom w:val="single" w:sz="4" w:space="0" w:color="auto"/>
+              <w:right w:val="single" w:sz="6" w:space="0" w:color="000000"/>
+            </w:tcBorders>
+            <w:vAlign w:val="center"/>
+          </w:tcPr>
+          <w:p>
+            <w:pPr>
+              <w:ind w:left="81" w:right="46" w:firstLine="1"/>
+              <w:jc w:val="center"/>
+              <w:rPr>
+                <w:rFonts w:ascii="Arial" w:eastAsia="Calibri" w:hAnsi="Arial" w:cs="Arial"/>
+              </w:rPr>
+            </w:pPr>
+          </w:p>
+        </w:tc>
+        <w:tc>
+          <w:tcPr>
+            <w:tcW w:w="1790" w:type="dxa"/>
+            <w:gridSpan w:val="3"/>
+            <w:tcBorders>
+              <w:top w:val="single" w:sz="4" w:space="0" w:color="auto"/>
+              <w:left w:val="single" w:sz="6" w:space="0" w:color="000000"/>
+              <w:bottom w:val="single" w:sz="4" w:space="0" w:color="auto"/>
+              <w:right w:val="single" w:sz="6" w:space="0" w:color="000000"/>
+            </w:tcBorders>
+            <w:vAlign w:val="center"/>
+          </w:tcPr>
+          <w:p>
+            <w:pPr>
+              <w:ind w:left="81" w:right="46" w:firstLine="1"/>
+              <w:jc w:val="center"/>
+              <w:rPr>
+                <w:rFonts w:ascii="Arial" w:eastAsia="Calibri" w:hAnsi="Arial" w:cs="Arial"/>
+              </w:rPr>
+            </w:pPr>
+          </w:p>
+        </w:tc>
+        <w:tc>
+          <w:tcPr>
+            <w:tcW w:w="2346" w:type="dxa"/>
+            <w:tcBorders>
+              <w:top w:val="single" w:sz="4" w:space="0" w:color="auto"/>
+              <w:left w:val="single" w:sz="6" w:space="0" w:color="000000"/>
+              <w:bottom w:val="single" w:sz="4" w:space="0" w:color="auto"/>
+              <w:right w:val="single" w:sz="6" w:space="0" w:color="000000"/>
+            </w:tcBorders>
+            <w:vAlign w:val="center"/>
+          </w:tcPr>
+          <w:p>
+            <w:pPr>
+              <w:ind w:left="81" w:right="46" w:firstLine="1"/>
+              <w:rPr>
+                <w:rFonts w:ascii="Arial" w:eastAsia="Calibri" w:hAnsi="Arial" w:cs="Arial"/>
+              </w:rPr>
+            </w:pPr>
+          </w:p>
+        </w:tc>
+        <w:tc>
+          <w:tcPr>
+            <w:tcW w:w="2873" w:type="dxa"/>
+            <w:gridSpan w:val="2"/>
+            <w:tcBorders>
+              <w:top w:val="single" w:sz="4" w:space="0" w:color="auto"/>
+              <w:left w:val="single" w:sz="6" w:space="0" w:color="000000"/>
+              <w:bottom w:val="single" w:sz="4" w:space="0" w:color="auto"/>
+              <w:right w:val="single" w:sz="6" w:space="0" w:color="000000"/>
+            </w:tcBorders>
+            <w:vAlign w:val="center"/>
+          </w:tcPr>
+          <w:p>
+            <w:pPr>
+              <w:ind w:left="81" w:right="9"/>
+              <w:rPr>
+                <w:rFonts w:ascii="Arial" w:eastAsia="Calibri" w:hAnsi="Arial" w:cs="Arial"/>
+              </w:rPr>
+            </w:pPr>
+          </w:p>
+        </w:tc>
+        <w:tc>
+          <w:tcPr>
+            <w:tcW w:w="1558" w:type="dxa"/>
+            <w:gridSpan w:val="2"/>
+            <w:tcBorders>
+              <w:top w:val="single" w:sz="4" w:space="0" w:color="auto"/>
+              <w:left w:val="single" w:sz="6" w:space="0" w:color="000000"/>
+              <w:bottom w:val="single" w:sz="4" w:space="0" w:color="auto"/>
+              <w:right w:val="single" w:sz="6" w:space="0" w:color="000000"/>
+            </w:tcBorders>
+            <w:vAlign w:val="center"/>
+          </w:tcPr>
+          <w:p>
+            <w:pPr>
+              <w:spacing w:before="5" w:line="260" w:lineRule="exact"/>
+              <w:rPr>
+                <w:sz w:val="26"/>
+                <w:szCs w:val="26"/>
+              </w:rPr>
+            </w:pPr>
+          </w:p>
+        </w:tc>
+        <w:tc>
+          <w:tcPr>
+            <w:tcW w:w="1567" w:type="dxa"/>
+            <w:tcBorders>
+              <w:top w:val="single" w:sz="4" w:space="0" w:color="auto"/>
+              <w:left w:val="single" w:sz="6" w:space="0" w:color="000000"/>
+              <w:bottom w:val="single" w:sz="4" w:space="0" w:color="auto"/>
+              <w:right w:val="single" w:sz="6" w:space="0" w:color="000000"/>
+            </w:tcBorders>
+            <w:vAlign w:val="center"/>
+          </w:tcPr>
+          <w:p>
+            <w:pPr>
+              <w:spacing w:before="5" w:line="260" w:lineRule="exact"/>
+              <w:rPr>
+                <w:sz w:val="26"/>
+                <w:szCs w:val="26"/>
+              </w:rPr>
+            </w:pPr>
+          </w:p>
+        </w:tc>
+      </w:tr>
+      <w:tr>
+        <w:trPr>
+          <w:cantSplit/>
+          <w:trHeight w:val="2268"/>
+        </w:trPr>
+        <w:tc>
+          <w:tcPr>
+            <w:tcW w:w="1310" w:type="dxa"/>
+            <w:tcBorders>
+              <w:top w:val="single" w:sz="4" w:space="0" w:color="auto"/>
+              <w:left w:val="single" w:sz="6" w:space="0" w:color="000000"/>
+              <w:bottom w:val="single" w:sz="4" w:space="0" w:color="auto"/>
+              <w:right w:val="single" w:sz="4" w:space="0" w:color="auto"/>
+            </w:tcBorders>
+            <w:vAlign w:val="center"/>
+          </w:tcPr>
+          <w:p>
+            <w:pPr>
+              <w:ind w:left="76" w:right="44"/>
+              <w:jc w:val="center"/>
+              <w:rPr>
+                <w:rFonts w:ascii="Arial" w:eastAsia="Arial" w:hAnsi="Arial" w:cs="Arial"/>
+                <w:spacing w:val="-1"/>
+              </w:rPr>
+            </w:pPr>
+          </w:p>
+        </w:tc>
+        <w:tc>
+          <w:tcPr>
+            <w:tcW w:w="2378" w:type="dxa"/>
+            <w:tcBorders>
+              <w:top w:val="single" w:sz="4" w:space="0" w:color="auto"/>
+              <w:left w:val="single" w:sz="4" w:space="0" w:color="auto"/>
+              <w:bottom w:val="single" w:sz="4" w:space="0" w:color="auto"/>
+              <w:right w:val="single" w:sz="4" w:space="0" w:color="auto"/>
+            </w:tcBorders>
+            <w:vAlign w:val="center"/>
+          </w:tcPr>
+          <w:p>
+            <w:pPr>
+              <w:ind w:left="81" w:right="46" w:firstLine="1"/>
+              <w:jc w:val="center"/>
+              <w:rPr>
+                <w:rFonts w:ascii="Arial" w:eastAsia="Calibri" w:hAnsi="Arial" w:cs="Arial"/>
+              </w:rPr>
+            </w:pPr>
+          </w:p>
+        </w:tc>
+        <w:tc>
+          <w:tcPr>
+            <w:tcW w:w="651" w:type="dxa"/>
+            <w:gridSpan w:val="2"/>
+            <w:tcBorders>
+              <w:top w:val="single" w:sz="4" w:space="0" w:color="auto"/>
+              <w:left w:val="single" w:sz="4" w:space="0" w:color="auto"/>
+              <w:bottom w:val="single" w:sz="4" w:space="0" w:color="auto"/>
+              <w:right w:val="single" w:sz="6" w:space="0" w:color="000000"/>
+            </w:tcBorders>
+            <w:vAlign w:val="center"/>
+          </w:tcPr>
+          <w:p>
+            <w:pPr>
+              <w:ind w:left="81" w:right="46" w:firstLine="1"/>
+              <w:jc w:val="center"/>
+              <w:rPr>
+                <w:rFonts w:ascii="Arial" w:eastAsia="Calibri" w:hAnsi="Arial" w:cs="Arial"/>
+              </w:rPr>
+            </w:pPr>
+          </w:p>
+        </w:tc>
+        <w:tc>
+          <w:tcPr>
+            <w:tcW w:w="1790" w:type="dxa"/>
+            <w:gridSpan w:val="3"/>
+            <w:tcBorders>
+              <w:top w:val="single" w:sz="4" w:space="0" w:color="auto"/>
+              <w:left w:val="single" w:sz="6" w:space="0" w:color="000000"/>
+              <w:bottom w:val="single" w:sz="4" w:space="0" w:color="auto"/>
+              <w:right w:val="single" w:sz="6" w:space="0" w:color="000000"/>
+            </w:tcBorders>
+            <w:vAlign w:val="center"/>
+          </w:tcPr>
+          <w:p>
+            <w:pPr>
+              <w:ind w:left="81" w:right="46" w:firstLine="1"/>
+              <w:jc w:val="center"/>
+              <w:rPr>
+                <w:rFonts w:ascii="Arial" w:eastAsia="Calibri" w:hAnsi="Arial" w:cs="Arial"/>
+              </w:rPr>
+            </w:pPr>
+          </w:p>
+        </w:tc>
+        <w:tc>
+          <w:tcPr>
+            <w:tcW w:w="2346" w:type="dxa"/>
+            <w:tcBorders>
+              <w:top w:val="single" w:sz="4" w:space="0" w:color="auto"/>
+              <w:left w:val="single" w:sz="6" w:space="0" w:color="000000"/>
+              <w:bottom w:val="single" w:sz="4" w:space="0" w:color="auto"/>
+              <w:right w:val="single" w:sz="6" w:space="0" w:color="000000"/>
+            </w:tcBorders>
+            <w:vAlign w:val="center"/>
+          </w:tcPr>
+          <w:p>
+            <w:pPr>
+              <w:ind w:left="81" w:right="46" w:firstLine="1"/>
+              <w:rPr>
+                <w:rFonts w:ascii="Arial" w:eastAsia="Calibri" w:hAnsi="Arial" w:cs="Arial"/>
+              </w:rPr>
+            </w:pPr>
+          </w:p>
+        </w:tc>
+        <w:tc>
+          <w:tcPr>
+            <w:tcW w:w="2873" w:type="dxa"/>
+            <w:gridSpan w:val="2"/>
+            <w:tcBorders>
+              <w:top w:val="single" w:sz="4" w:space="0" w:color="auto"/>
+              <w:left w:val="single" w:sz="6" w:space="0" w:color="000000"/>
+              <w:bottom w:val="single" w:sz="4" w:space="0" w:color="auto"/>
+              <w:right w:val="single" w:sz="6" w:space="0" w:color="000000"/>
+            </w:tcBorders>
+            <w:vAlign w:val="center"/>
+          </w:tcPr>
+          <w:p>
+            <w:pPr>
+              <w:ind w:left="81" w:right="9"/>
+              <w:rPr>
+                <w:rFonts w:ascii="Arial" w:eastAsia="Calibri" w:hAnsi="Arial" w:cs="Arial"/>
+              </w:rPr>
+            </w:pPr>
+          </w:p>
+        </w:tc>
+        <w:tc>
+          <w:tcPr>
+            <w:tcW w:w="1558" w:type="dxa"/>
+            <w:gridSpan w:val="2"/>
+            <w:tcBorders>
+              <w:top w:val="single" w:sz="4" w:space="0" w:color="auto"/>
+              <w:left w:val="single" w:sz="6" w:space="0" w:color="000000"/>
+              <w:bottom w:val="single" w:sz="4" w:space="0" w:color="auto"/>
+              <w:right w:val="single" w:sz="6" w:space="0" w:color="000000"/>
+            </w:tcBorders>
+            <w:vAlign w:val="center"/>
+          </w:tcPr>
+          <w:p>
+            <w:pPr>
+              <w:spacing w:before="5" w:line="260" w:lineRule="exact"/>
+              <w:rPr>
+                <w:sz w:val="26"/>
+                <w:szCs w:val="26"/>
+              </w:rPr>
+            </w:pPr>
+          </w:p>
+        </w:tc>
+        <w:tc>
+          <w:tcPr>
+            <w:tcW w:w="1567" w:type="dxa"/>
+            <w:tcBorders>
+              <w:top w:val="single" w:sz="4" w:space="0" w:color="auto"/>
+              <w:left w:val="single" w:sz="6" w:space="0" w:color="000000"/>
+              <w:bottom w:val="single" w:sz="4" w:space="0" w:color="auto"/>
+              <w:right w:val="single" w:sz="6" w:space="0" w:color="000000"/>
+            </w:tcBorders>
+            <w:vAlign w:val="center"/>
+          </w:tcPr>
+          <w:p>
+            <w:pPr>
+              <w:spacing w:before="5" w:line="260" w:lineRule="exact"/>
+              <w:rPr>
+                <w:sz w:val="26"/>
+                <w:szCs w:val="26"/>
+              </w:rPr>
+            </w:pPr>
+          </w:p>
+        </w:tc>
+      </w:tr>
+      <w:tr>
+        <w:trPr>
+          <w:cantSplit/>
+          <w:trHeight w:val="2268"/>
+        </w:trPr>
+        <w:tc>
+          <w:tcPr>
+            <w:tcW w:w="1310" w:type="dxa"/>
+            <w:tcBorders>
+              <w:top w:val="single" w:sz="4" w:space="0" w:color="auto"/>
+              <w:left w:val="single" w:sz="6" w:space="0" w:color="000000"/>
+              <w:bottom w:val="single" w:sz="4" w:space="0" w:color="auto"/>
+              <w:right w:val="single" w:sz="4" w:space="0" w:color="auto"/>
+            </w:tcBorders>
+            <w:vAlign w:val="center"/>
+          </w:tcPr>
+          <w:p>
+            <w:pPr>
+              <w:ind w:left="76" w:right="44"/>
+              <w:jc w:val="center"/>
+              <w:rPr>
+                <w:rFonts w:ascii="Arial" w:eastAsia="Arial" w:hAnsi="Arial" w:cs="Arial"/>
+                <w:spacing w:val="-1"/>
+              </w:rPr>
+            </w:pPr>
+          </w:p>
+        </w:tc>
+        <w:tc>
+          <w:tcPr>
+            <w:tcW w:w="2378" w:type="dxa"/>
+            <w:tcBorders>
+              <w:top w:val="single" w:sz="4" w:space="0" w:color="auto"/>
+              <w:left w:val="single" w:sz="4" w:space="0" w:color="auto"/>
+              <w:bottom w:val="single" w:sz="4" w:space="0" w:color="auto"/>
+              <w:right w:val="single" w:sz="4" w:space="0" w:color="auto"/>
+            </w:tcBorders>
+            <w:vAlign w:val="center"/>
+          </w:tcPr>
+          <w:p>
+            <w:pPr>
+              <w:ind w:left="81" w:right="46" w:firstLine="1"/>
+              <w:jc w:val="center"/>
+              <w:rPr>
+                <w:rFonts w:ascii="Arial" w:eastAsia="Calibri" w:hAnsi="Arial" w:cs="Arial"/>
+              </w:rPr>
+            </w:pPr>
+          </w:p>
+        </w:tc>
+        <w:tc>
+          <w:tcPr>
+            <w:tcW w:w="651" w:type="dxa"/>
+            <w:gridSpan w:val="2"/>
+            <w:tcBorders>
+              <w:top w:val="single" w:sz="4" w:space="0" w:color="auto"/>
+              <w:left w:val="single" w:sz="4" w:space="0" w:color="auto"/>
+              <w:bottom w:val="single" w:sz="4" w:space="0" w:color="auto"/>
+              <w:right w:val="single" w:sz="6" w:space="0" w:color="000000"/>
+            </w:tcBorders>
+            <w:vAlign w:val="center"/>
+          </w:tcPr>
+          <w:p>
+            <w:pPr>
+              <w:ind w:left="81" w:right="46" w:firstLine="1"/>
+              <w:jc w:val="center"/>
+              <w:rPr>
+                <w:rFonts w:ascii="Arial" w:eastAsia="Calibri" w:hAnsi="Arial" w:cs="Arial"/>
+              </w:rPr>
+            </w:pPr>
+          </w:p>
+        </w:tc>
+        <w:tc>
+          <w:tcPr>
+            <w:tcW w:w="1790" w:type="dxa"/>
+            <w:gridSpan w:val="3"/>
+            <w:tcBorders>
+              <w:top w:val="single" w:sz="4" w:space="0" w:color="auto"/>
+              <w:left w:val="single" w:sz="6" w:space="0" w:color="000000"/>
+              <w:bottom w:val="single" w:sz="4" w:space="0" w:color="auto"/>
+              <w:right w:val="single" w:sz="6" w:space="0" w:color="000000"/>
+            </w:tcBorders>
+            <w:vAlign w:val="center"/>
+          </w:tcPr>
+          <w:p>
+            <w:pPr>
+              <w:ind w:left="81" w:right="46" w:firstLine="1"/>
+              <w:jc w:val="center"/>
+              <w:rPr>
+                <w:rFonts w:ascii="Arial" w:eastAsia="Calibri" w:hAnsi="Arial" w:cs="Arial"/>
+              </w:rPr>
+            </w:pPr>
+          </w:p>
+        </w:tc>
+        <w:tc>
+          <w:tcPr>
+            <w:tcW w:w="2346" w:type="dxa"/>
+            <w:tcBorders>
+              <w:top w:val="single" w:sz="4" w:space="0" w:color="auto"/>
+              <w:left w:val="single" w:sz="6" w:space="0" w:color="000000"/>
+              <w:bottom w:val="single" w:sz="4" w:space="0" w:color="auto"/>
+              <w:right w:val="single" w:sz="6" w:space="0" w:color="000000"/>
+            </w:tcBorders>
+            <w:vAlign w:val="center"/>
+          </w:tcPr>
+          <w:p>
+            <w:pPr>
+              <w:ind w:left="81" w:right="46" w:firstLine="1"/>
+              <w:rPr>
+                <w:rFonts w:ascii="Arial" w:eastAsia="Calibri" w:hAnsi="Arial" w:cs="Arial"/>
+              </w:rPr>
+            </w:pPr>
+          </w:p>
+        </w:tc>
+        <w:tc>
+          <w:tcPr>
+            <w:tcW w:w="2873" w:type="dxa"/>
+            <w:gridSpan w:val="2"/>
+            <w:tcBorders>
+              <w:top w:val="single" w:sz="4" w:space="0" w:color="auto"/>
+              <w:left w:val="single" w:sz="6" w:space="0" w:color="000000"/>
+              <w:bottom w:val="single" w:sz="4" w:space="0" w:color="auto"/>
+              <w:right w:val="single" w:sz="6" w:space="0" w:color="000000"/>
+            </w:tcBorders>
+            <w:vAlign w:val="center"/>
+          </w:tcPr>
+          <w:p>
+            <w:pPr>
+              <w:ind w:left="81" w:right="9"/>
+              <w:rPr>
+                <w:rFonts w:ascii="Arial" w:eastAsia="Calibri" w:hAnsi="Arial" w:cs="Arial"/>
+              </w:rPr>
+            </w:pPr>
+          </w:p>
+        </w:tc>
+        <w:tc>
+          <w:tcPr>
+            <w:tcW w:w="1558" w:type="dxa"/>
+            <w:gridSpan w:val="2"/>
+            <w:tcBorders>
+              <w:top w:val="single" w:sz="4" w:space="0" w:color="auto"/>
+              <w:left w:val="single" w:sz="6" w:space="0" w:color="000000"/>
+              <w:bottom w:val="single" w:sz="4" w:space="0" w:color="auto"/>
+              <w:right w:val="single" w:sz="6" w:space="0" w:color="000000"/>
+            </w:tcBorders>
+            <w:vAlign w:val="center"/>
+          </w:tcPr>
+          <w:p>
+            <w:pPr>
+              <w:spacing w:before="5" w:line="260" w:lineRule="exact"/>
+              <w:rPr>
+                <w:sz w:val="26"/>
+                <w:szCs w:val="26"/>
+              </w:rPr>
+            </w:pPr>
+          </w:p>
+        </w:tc>
+        <w:tc>
+          <w:tcPr>
+            <w:tcW w:w="1567" w:type="dxa"/>
+            <w:tcBorders>
+              <w:top w:val="single" w:sz="4" w:space="0" w:color="auto"/>
+              <w:left w:val="single" w:sz="6" w:space="0" w:color="000000"/>
+              <w:bottom w:val="single" w:sz="4" w:space="0" w:color="auto"/>
+              <w:right w:val="single" w:sz="6" w:space="0" w:color="000000"/>
+            </w:tcBorders>
+            <w:vAlign w:val="center"/>
+          </w:tcPr>
+          <w:p>
+            <w:pPr>
+              <w:spacing w:before="5" w:line="260" w:lineRule="exact"/>
+              <w:rPr>
+                <w:sz w:val="26"/>
+                <w:szCs w:val="26"/>
+              </w:rPr>
+            </w:pPr>
+          </w:p>
+        </w:tc>
+      </w:tr>
+      <w:tr>
+        <w:trPr>
+          <w:cantSplit/>
+          <w:trHeight w:val="2268"/>
+        </w:trPr>
+        <w:tc>
+          <w:tcPr>
+            <w:tcW w:w="1310" w:type="dxa"/>
+            <w:tcBorders>
+              <w:top w:val="single" w:sz="4" w:space="0" w:color="auto"/>
+              <w:left w:val="single" w:sz="6" w:space="0" w:color="000000"/>
+              <w:bottom w:val="single" w:sz="4" w:space="0" w:color="auto"/>
+              <w:right w:val="single" w:sz="4" w:space="0" w:color="auto"/>
+            </w:tcBorders>
+            <w:vAlign w:val="center"/>
+          </w:tcPr>
+          <w:p>
+            <w:pPr>
+              <w:ind w:left="76" w:right="44"/>
+              <w:jc w:val="center"/>
+              <w:rPr>
+                <w:rFonts w:ascii="Arial" w:eastAsia="Arial" w:hAnsi="Arial" w:cs="Arial"/>
+                <w:spacing w:val="-1"/>
+              </w:rPr>
+            </w:pPr>
+          </w:p>
+        </w:tc>
+        <w:tc>
+          <w:tcPr>
+            <w:tcW w:w="2378" w:type="dxa"/>
+            <w:tcBorders>
+              <w:top w:val="single" w:sz="4" w:space="0" w:color="auto"/>
+              <w:left w:val="single" w:sz="4" w:space="0" w:color="auto"/>
+              <w:bottom w:val="single" w:sz="4" w:space="0" w:color="auto"/>
+              <w:right w:val="single" w:sz="4" w:space="0" w:color="auto"/>
+            </w:tcBorders>
+            <w:vAlign w:val="center"/>
+          </w:tcPr>
+          <w:p>
+            <w:pPr>
+              <w:ind w:left="81" w:right="46" w:firstLine="1"/>
+              <w:jc w:val="center"/>
+              <w:rPr>
+                <w:rFonts w:ascii="Arial" w:eastAsia="Calibri" w:hAnsi="Arial" w:cs="Arial"/>
+              </w:rPr>
+            </w:pPr>
+          </w:p>
+        </w:tc>
+        <w:tc>
+          <w:tcPr>
+            <w:tcW w:w="651" w:type="dxa"/>
+            <w:gridSpan w:val="2"/>
+            <w:tcBorders>
+              <w:top w:val="single" w:sz="4" w:space="0" w:color="auto"/>
+              <w:left w:val="single" w:sz="4" w:space="0" w:color="auto"/>
+              <w:bottom w:val="single" w:sz="4" w:space="0" w:color="auto"/>
+              <w:right w:val="single" w:sz="6" w:space="0" w:color="000000"/>
+            </w:tcBorders>
+            <w:vAlign w:val="center"/>
+          </w:tcPr>
+          <w:p>
+            <w:pPr>
+              <w:ind w:left="81" w:right="46" w:firstLine="1"/>
+              <w:jc w:val="center"/>
+              <w:rPr>
+                <w:rFonts w:ascii="Arial" w:eastAsia="Calibri" w:hAnsi="Arial" w:cs="Arial"/>
+              </w:rPr>
+            </w:pPr>
+          </w:p>
+        </w:tc>
+        <w:tc>
+          <w:tcPr>
+            <w:tcW w:w="1790" w:type="dxa"/>
+            <w:gridSpan w:val="3"/>
+            <w:tcBorders>
+              <w:top w:val="single" w:sz="4" w:space="0" w:color="auto"/>
+              <w:left w:val="single" w:sz="6" w:space="0" w:color="000000"/>
+              <w:bottom w:val="single" w:sz="4" w:space="0" w:color="auto"/>
+              <w:right w:val="single" w:sz="6" w:space="0" w:color="000000"/>
+            </w:tcBorders>
+            <w:vAlign w:val="center"/>
+          </w:tcPr>
+          <w:p>
+            <w:pPr>
+              <w:ind w:left="81" w:right="46" w:firstLine="1"/>
+              <w:jc w:val="center"/>
+              <w:rPr>
+                <w:rFonts w:ascii="Arial" w:eastAsia="Calibri" w:hAnsi="Arial" w:cs="Arial"/>
+              </w:rPr>
+            </w:pPr>
+          </w:p>
+        </w:tc>
+        <w:tc>
+          <w:tcPr>
+            <w:tcW w:w="2346" w:type="dxa"/>
+            <w:tcBorders>
+              <w:top w:val="single" w:sz="4" w:space="0" w:color="auto"/>
+              <w:left w:val="single" w:sz="6" w:space="0" w:color="000000"/>
+              <w:bottom w:val="single" w:sz="4" w:space="0" w:color="auto"/>
+              <w:right w:val="single" w:sz="6" w:space="0" w:color="000000"/>
+            </w:tcBorders>
+            <w:vAlign w:val="center"/>
+          </w:tcPr>
+          <w:p>
+            <w:pPr>
+              <w:ind w:left="81" w:right="46" w:firstLine="1"/>
+              <w:rPr>
+                <w:rFonts w:ascii="Arial" w:eastAsia="Calibri" w:hAnsi="Arial" w:cs="Arial"/>
+              </w:rPr>
+            </w:pPr>
+          </w:p>
+        </w:tc>
+        <w:tc>
+          <w:tcPr>
+            <w:tcW w:w="2873" w:type="dxa"/>
+            <w:gridSpan w:val="2"/>
+            <w:tcBorders>
+              <w:top w:val="single" w:sz="4" w:space="0" w:color="auto"/>
+              <w:left w:val="single" w:sz="6" w:space="0" w:color="000000"/>
+              <w:bottom w:val="single" w:sz="4" w:space="0" w:color="auto"/>
+              <w:right w:val="single" w:sz="6" w:space="0" w:color="000000"/>
+            </w:tcBorders>
+            <w:vAlign w:val="center"/>
+          </w:tcPr>
+          <w:p>
+            <w:pPr>
+              <w:ind w:left="81" w:right="9"/>
+              <w:rPr>
+                <w:rFonts w:ascii="Arial" w:eastAsia="Calibri" w:hAnsi="Arial" w:cs="Arial"/>
+              </w:rPr>
+            </w:pPr>
+          </w:p>
+        </w:tc>
+        <w:tc>
+          <w:tcPr>
+            <w:tcW w:w="1558" w:type="dxa"/>
+            <w:gridSpan w:val="2"/>
+            <w:tcBorders>
+              <w:top w:val="single" w:sz="4" w:space="0" w:color="auto"/>
+              <w:left w:val="single" w:sz="6" w:space="0" w:color="000000"/>
+              <w:bottom w:val="single" w:sz="4" w:space="0" w:color="auto"/>
+              <w:right w:val="single" w:sz="6" w:space="0" w:color="000000"/>
+            </w:tcBorders>
+            <w:vAlign w:val="center"/>
+          </w:tcPr>
+          <w:p>
+            <w:pPr>
+              <w:spacing w:before="5" w:line="260" w:lineRule="exact"/>
+              <w:rPr>
+                <w:sz w:val="26"/>
+                <w:szCs w:val="26"/>
+              </w:rPr>
+            </w:pPr>
+          </w:p>
+        </w:tc>
+        <w:tc>
+          <w:tcPr>
+            <w:tcW w:w="1567" w:type="dxa"/>
+            <w:tcBorders>
+              <w:top w:val="single" w:sz="4" w:space="0" w:color="auto"/>
+              <w:left w:val="single" w:sz="6" w:space="0" w:color="000000"/>
+              <w:bottom w:val="single" w:sz="4" w:space="0" w:color="auto"/>
+              <w:right w:val="single" w:sz="6" w:space="0" w:color="000000"/>
+            </w:tcBorders>
+            <w:vAlign w:val="center"/>
+          </w:tcPr>
+          <w:p>
+            <w:pPr>
+              <w:spacing w:before="5" w:line="260" w:lineRule="exact"/>
+              <w:rPr>
+                <w:sz w:val="26"/>
+                <w:szCs w:val="26"/>
+              </w:rPr>
+            </w:pPr>
+          </w:p>
+        </w:tc>
+      </w:tr>
+      <w:tr>
+        <w:trPr>
+          <w:cantSplit/>
+          <w:trHeight w:val="2268"/>
+        </w:trPr>
+        <w:tc>
+          <w:tcPr>
+            <w:tcW w:w="1310" w:type="dxa"/>
+            <w:tcBorders>
+              <w:top w:val="single" w:sz="4" w:space="0" w:color="auto"/>
+              <w:left w:val="single" w:sz="6" w:space="0" w:color="000000"/>
+              <w:bottom w:val="single" w:sz="4" w:space="0" w:color="auto"/>
+              <w:right w:val="single" w:sz="4" w:space="0" w:color="auto"/>
+            </w:tcBorders>
+            <w:vAlign w:val="center"/>
+          </w:tcPr>
+          <w:p>
+            <w:pPr>
+              <w:ind w:left="76" w:right="44"/>
+              <w:jc w:val="center"/>
+              <w:rPr>
+                <w:rFonts w:ascii="Arial" w:eastAsia="Arial" w:hAnsi="Arial" w:cs="Arial"/>
+                <w:spacing w:val="-1"/>
+              </w:rPr>
+            </w:pPr>
+          </w:p>
+        </w:tc>
+        <w:tc>
+          <w:tcPr>
+            <w:tcW w:w="2378" w:type="dxa"/>
+            <w:tcBorders>
+              <w:top w:val="single" w:sz="4" w:space="0" w:color="auto"/>
+              <w:left w:val="single" w:sz="4" w:space="0" w:color="auto"/>
+              <w:bottom w:val="single" w:sz="4" w:space="0" w:color="auto"/>
+              <w:right w:val="single" w:sz="4" w:space="0" w:color="auto"/>
+            </w:tcBorders>
+            <w:vAlign w:val="center"/>
+          </w:tcPr>
+          <w:p>
+            <w:pPr>
+              <w:ind w:left="81" w:right="46" w:firstLine="1"/>
+              <w:jc w:val="center"/>
+              <w:rPr>
+                <w:rFonts w:ascii="Arial" w:eastAsia="Calibri" w:hAnsi="Arial" w:cs="Arial"/>
+              </w:rPr>
+            </w:pPr>
+          </w:p>
+        </w:tc>
+        <w:tc>
+          <w:tcPr>
+            <w:tcW w:w="651" w:type="dxa"/>
+            <w:gridSpan w:val="2"/>
+            <w:tcBorders>
+              <w:top w:val="single" w:sz="4" w:space="0" w:color="auto"/>
+              <w:left w:val="single" w:sz="4" w:space="0" w:color="auto"/>
+              <w:bottom w:val="single" w:sz="4" w:space="0" w:color="auto"/>
+              <w:right w:val="single" w:sz="6" w:space="0" w:color="000000"/>
+            </w:tcBorders>
+            <w:vAlign w:val="center"/>
+          </w:tcPr>
+          <w:p>
+            <w:pPr>
+              <w:ind w:left="81" w:right="46" w:firstLine="1"/>
+              <w:jc w:val="center"/>
+              <w:rPr>
+                <w:rFonts w:ascii="Arial" w:eastAsia="Calibri" w:hAnsi="Arial" w:cs="Arial"/>
+              </w:rPr>
+            </w:pPr>
+          </w:p>
+        </w:tc>
+        <w:tc>
+          <w:tcPr>
+            <w:tcW w:w="1790" w:type="dxa"/>
+            <w:gridSpan w:val="3"/>
+            <w:tcBorders>
+              <w:top w:val="single" w:sz="4" w:space="0" w:color="auto"/>
+              <w:left w:val="single" w:sz="6" w:space="0" w:color="000000"/>
+              <w:bottom w:val="single" w:sz="4" w:space="0" w:color="auto"/>
+              <w:right w:val="single" w:sz="6" w:space="0" w:color="000000"/>
+            </w:tcBorders>
+            <w:vAlign w:val="center"/>
+          </w:tcPr>
+          <w:p>
+            <w:pPr>
+              <w:ind w:left="81" w:right="46" w:firstLine="1"/>
+              <w:jc w:val="center"/>
+              <w:rPr>
+                <w:rFonts w:ascii="Arial" w:eastAsia="Calibri" w:hAnsi="Arial" w:cs="Arial"/>
+              </w:rPr>
+            </w:pPr>
+          </w:p>
+        </w:tc>
+        <w:tc>
+          <w:tcPr>
+            <w:tcW w:w="2346" w:type="dxa"/>
+            <w:tcBorders>
+              <w:top w:val="single" w:sz="4" w:space="0" w:color="auto"/>
+              <w:left w:val="single" w:sz="6" w:space="0" w:color="000000"/>
+              <w:bottom w:val="single" w:sz="4" w:space="0" w:color="auto"/>
+              <w:right w:val="single" w:sz="6" w:space="0" w:color="000000"/>
+            </w:tcBorders>
+            <w:vAlign w:val="center"/>
+          </w:tcPr>
+          <w:p>
+            <w:pPr>
+              <w:ind w:left="81" w:right="46" w:firstLine="1"/>
+              <w:rPr>
+                <w:rFonts w:ascii="Arial" w:eastAsia="Calibri" w:hAnsi="Arial" w:cs="Arial"/>
+              </w:rPr>
+            </w:pPr>
+          </w:p>
+        </w:tc>
+        <w:tc>
+          <w:tcPr>
+            <w:tcW w:w="2873" w:type="dxa"/>
+            <w:gridSpan w:val="2"/>
+            <w:tcBorders>
+              <w:top w:val="single" w:sz="4" w:space="0" w:color="auto"/>
+              <w:left w:val="single" w:sz="6" w:space="0" w:color="000000"/>
+              <w:bottom w:val="single" w:sz="4" w:space="0" w:color="auto"/>
+              <w:right w:val="single" w:sz="6" w:space="0" w:color="000000"/>
+            </w:tcBorders>
+            <w:vAlign w:val="center"/>
+          </w:tcPr>
+          <w:p>
+            <w:pPr>
+              <w:ind w:left="81" w:right="9"/>
+              <w:rPr>
+                <w:rFonts w:ascii="Arial" w:eastAsia="Calibri" w:hAnsi="Arial" w:cs="Arial"/>
+              </w:rPr>
+            </w:pPr>
+          </w:p>
+        </w:tc>
+        <w:tc>
+          <w:tcPr>
+            <w:tcW w:w="1558" w:type="dxa"/>
+            <w:gridSpan w:val="2"/>
+            <w:tcBorders>
+              <w:top w:val="single" w:sz="4" w:space="0" w:color="auto"/>
+              <w:left w:val="single" w:sz="6" w:space="0" w:color="000000"/>
+              <w:bottom w:val="single" w:sz="4" w:space="0" w:color="auto"/>
+              <w:right w:val="single" w:sz="6" w:space="0" w:color="000000"/>
+            </w:tcBorders>
+            <w:vAlign w:val="center"/>
+          </w:tcPr>
+          <w:p>
+            <w:pPr>
+              <w:spacing w:before="5" w:line="260" w:lineRule="exact"/>
+              <w:rPr>
+                <w:sz w:val="26"/>
+                <w:szCs w:val="26"/>
+              </w:rPr>
+            </w:pPr>
+          </w:p>
+        </w:tc>
+        <w:tc>
+          <w:tcPr>
+            <w:tcW w:w="1567" w:type="dxa"/>
+            <w:tcBorders>
+              <w:top w:val="single" w:sz="4" w:space="0" w:color="auto"/>
+              <w:left w:val="single" w:sz="6" w:space="0" w:color="000000"/>
+              <w:bottom w:val="single" w:sz="4" w:space="0" w:color="auto"/>
+              <w:right w:val="single" w:sz="6" w:space="0" w:color="000000"/>
+            </w:tcBorders>
+            <w:vAlign w:val="center"/>
+          </w:tcPr>
+          <w:p>
+            <w:pPr>
+              <w:spacing w:before="5" w:line="260" w:lineRule="exact"/>
+              <w:rPr>
+                <w:sz w:val="26"/>
+                <w:szCs w:val="26"/>
+              </w:rPr>
+            </w:pPr>
+          </w:p>
+        </w:tc>
+      </w:tr>
+      <w:tr>
+        <w:trPr>
+          <w:cantSplit/>
+          <w:trHeight w:val="2268"/>
+        </w:trPr>
+        <w:tc>
+          <w:tcPr>
+            <w:tcW w:w="1310" w:type="dxa"/>
+            <w:tcBorders>
+              <w:top w:val="single" w:sz="4" w:space="0" w:color="auto"/>
+              <w:left w:val="single" w:sz="6" w:space="0" w:color="000000"/>
+              <w:bottom w:val="single" w:sz="4" w:space="0" w:color="auto"/>
+              <w:right w:val="single" w:sz="4" w:space="0" w:color="auto"/>
+            </w:tcBorders>
+            <w:vAlign w:val="center"/>
+          </w:tcPr>
+          <w:p>
+            <w:pPr>
+              <w:ind w:left="76" w:right="44"/>
+              <w:jc w:val="center"/>
+              <w:rPr>
+                <w:rFonts w:ascii="Arial" w:eastAsia="Arial" w:hAnsi="Arial" w:cs="Arial"/>
+                <w:spacing w:val="-1"/>
+              </w:rPr>
+            </w:pPr>
+          </w:p>
+        </w:tc>
+        <w:tc>
+          <w:tcPr>
+            <w:tcW w:w="2378" w:type="dxa"/>
+            <w:tcBorders>
+              <w:top w:val="single" w:sz="4" w:space="0" w:color="auto"/>
+              <w:left w:val="single" w:sz="4" w:space="0" w:color="auto"/>
+              <w:bottom w:val="single" w:sz="4" w:space="0" w:color="auto"/>
+              <w:right w:val="single" w:sz="4" w:space="0" w:color="auto"/>
+            </w:tcBorders>
+            <w:vAlign w:val="center"/>
+          </w:tcPr>
+          <w:p>
+            <w:pPr>
+              <w:ind w:left="81" w:right="46" w:firstLine="1"/>
+              <w:jc w:val="center"/>
+              <w:rPr>
+                <w:rFonts w:ascii="Arial" w:eastAsia="Calibri" w:hAnsi="Arial" w:cs="Arial"/>
+              </w:rPr>
+            </w:pPr>
+          </w:p>
+        </w:tc>
+        <w:tc>
+          <w:tcPr>
+            <w:tcW w:w="651" w:type="dxa"/>
+            <w:gridSpan w:val="2"/>
+            <w:tcBorders>
+              <w:top w:val="single" w:sz="4" w:space="0" w:color="auto"/>
+              <w:left w:val="single" w:sz="4" w:space="0" w:color="auto"/>
+              <w:bottom w:val="single" w:sz="4" w:space="0" w:color="auto"/>
+              <w:right w:val="single" w:sz="6" w:space="0" w:color="000000"/>
+            </w:tcBorders>
+            <w:vAlign w:val="center"/>
+          </w:tcPr>
+          <w:p>
+            <w:pPr>
+              <w:ind w:left="81" w:right="46" w:firstLine="1"/>
+              <w:jc w:val="center"/>
+              <w:rPr>
+                <w:rFonts w:ascii="Arial" w:eastAsia="Calibri" w:hAnsi="Arial" w:cs="Arial"/>
+              </w:rPr>
+            </w:pPr>
+          </w:p>
+        </w:tc>
+        <w:tc>
+          <w:tcPr>
+            <w:tcW w:w="1790" w:type="dxa"/>
+            <w:gridSpan w:val="3"/>
+            <w:tcBorders>
+              <w:top w:val="single" w:sz="4" w:space="0" w:color="auto"/>
+              <w:left w:val="single" w:sz="6" w:space="0" w:color="000000"/>
+              <w:bottom w:val="single" w:sz="4" w:space="0" w:color="auto"/>
+              <w:right w:val="single" w:sz="6" w:space="0" w:color="000000"/>
+            </w:tcBorders>
+            <w:vAlign w:val="center"/>
+          </w:tcPr>
+          <w:p>
+            <w:pPr>
+              <w:ind w:left="81" w:right="46" w:firstLine="1"/>
+              <w:jc w:val="center"/>
+              <w:rPr>
+                <w:rFonts w:ascii="Arial" w:eastAsia="Calibri" w:hAnsi="Arial" w:cs="Arial"/>
+              </w:rPr>
+            </w:pPr>
+          </w:p>
+        </w:tc>
+        <w:tc>
+          <w:tcPr>
+            <w:tcW w:w="2346" w:type="dxa"/>
+            <w:tcBorders>
+              <w:top w:val="single" w:sz="4" w:space="0" w:color="auto"/>
+              <w:left w:val="single" w:sz="6" w:space="0" w:color="000000"/>
+              <w:bottom w:val="single" w:sz="4" w:space="0" w:color="auto"/>
+              <w:right w:val="single" w:sz="6" w:space="0" w:color="000000"/>
+            </w:tcBorders>
+            <w:vAlign w:val="center"/>
+          </w:tcPr>
+          <w:p>
+            <w:pPr>
+              <w:ind w:left="81" w:right="46" w:firstLine="1"/>
+              <w:rPr>
+                <w:rFonts w:ascii="Arial" w:eastAsia="Calibri" w:hAnsi="Arial" w:cs="Arial"/>
+              </w:rPr>
+            </w:pPr>
+          </w:p>
+        </w:tc>
+        <w:tc>
+          <w:tcPr>
+            <w:tcW w:w="2873" w:type="dxa"/>
+            <w:gridSpan w:val="2"/>
+            <w:tcBorders>
+              <w:top w:val="single" w:sz="4" w:space="0" w:color="auto"/>
+              <w:left w:val="single" w:sz="6" w:space="0" w:color="000000"/>
+              <w:bottom w:val="single" w:sz="4" w:space="0" w:color="auto"/>
+              <w:right w:val="single" w:sz="6" w:space="0" w:color="000000"/>
+            </w:tcBorders>
+            <w:vAlign w:val="center"/>
+          </w:tcPr>
+          <w:p>
+            <w:pPr>
+              <w:ind w:left="81" w:right="9"/>
+              <w:rPr>
+                <w:rFonts w:ascii="Arial" w:eastAsia="Calibri" w:hAnsi="Arial" w:cs="Arial"/>
+              </w:rPr>
+            </w:pPr>
+          </w:p>
+        </w:tc>
+        <w:tc>
+          <w:tcPr>
+            <w:tcW w:w="1558" w:type="dxa"/>
+            <w:gridSpan w:val="2"/>
+            <w:tcBorders>
+              <w:top w:val="single" w:sz="4" w:space="0" w:color="auto"/>
+              <w:left w:val="single" w:sz="6" w:space="0" w:color="000000"/>
+              <w:bottom w:val="single" w:sz="4" w:space="0" w:color="auto"/>
+              <w:right w:val="single" w:sz="6" w:space="0" w:color="000000"/>
+            </w:tcBorders>
+            <w:vAlign w:val="center"/>
+          </w:tcPr>
+          <w:p>
+            <w:pPr>
+              <w:spacing w:before="5" w:line="260" w:lineRule="exact"/>
+              <w:rPr>
+                <w:sz w:val="26"/>
+                <w:szCs w:val="26"/>
+              </w:rPr>
+            </w:pPr>
+          </w:p>
+        </w:tc>
+        <w:tc>
+          <w:tcPr>
+            <w:tcW w:w="1567" w:type="dxa"/>
+            <w:tcBorders>
+              <w:top w:val="single" w:sz="4" w:space="0" w:color="auto"/>
+              <w:left w:val="single" w:sz="6" w:space="0" w:color="000000"/>
+              <w:bottom w:val="single" w:sz="4" w:space="0" w:color="auto"/>
+              <w:right w:val="single" w:sz="6" w:space="0" w:color="000000"/>
+            </w:tcBorders>
+            <w:vAlign w:val="center"/>
+          </w:tcPr>
+          <w:p>
+            <w:pPr>
+              <w:spacing w:before="5" w:line="260" w:lineRule="exact"/>
+              <w:rPr>
+                <w:sz w:val="26"/>
+                <w:szCs w:val="26"/>
+              </w:rPr>
+            </w:pPr>
+          </w:p>
+        </w:tc>
+      </w:tr>
+      <w:tr>
+        <w:trPr>
+          <w:cantSplit/>
+          <w:trHeight w:val="2268"/>
+        </w:trPr>
+        <w:tc>
+          <w:tcPr>
+            <w:tcW w:w="1310" w:type="dxa"/>
+            <w:tcBorders>
+              <w:top w:val="single" w:sz="4" w:space="0" w:color="auto"/>
+              <w:left w:val="single" w:sz="6" w:space="0" w:color="000000"/>
+              <w:bottom w:val="single" w:sz="4" w:space="0" w:color="auto"/>
+              <w:right w:val="single" w:sz="4" w:space="0" w:color="auto"/>
+            </w:tcBorders>
+            <w:vAlign w:val="center"/>
+          </w:tcPr>
+          <w:p>
+            <w:pPr>
+              <w:ind w:left="76" w:right="44"/>
+              <w:jc w:val="center"/>
+              <w:rPr>
+                <w:rFonts w:ascii="Arial" w:eastAsia="Arial" w:hAnsi="Arial" w:cs="Arial"/>
+                <w:spacing w:val="-1"/>
+              </w:rPr>
+            </w:pPr>
+          </w:p>
+        </w:tc>
+        <w:tc>
+          <w:tcPr>
+            <w:tcW w:w="2378" w:type="dxa"/>
+            <w:tcBorders>
+              <w:top w:val="single" w:sz="4" w:space="0" w:color="auto"/>
+              <w:left w:val="single" w:sz="4" w:space="0" w:color="auto"/>
+              <w:bottom w:val="single" w:sz="4" w:space="0" w:color="auto"/>
+              <w:right w:val="single" w:sz="4" w:space="0" w:color="auto"/>
+            </w:tcBorders>
+            <w:vAlign w:val="center"/>
+          </w:tcPr>
+          <w:p>
+            <w:pPr>
+              <w:ind w:left="81" w:right="46" w:firstLine="1"/>
+              <w:jc w:val="center"/>
+              <w:rPr>
+                <w:rFonts w:ascii="Arial" w:eastAsia="Calibri" w:hAnsi="Arial" w:cs="Arial"/>
+              </w:rPr>
+            </w:pPr>
+          </w:p>
+        </w:tc>
+        <w:tc>
+          <w:tcPr>
+            <w:tcW w:w="651" w:type="dxa"/>
+            <w:gridSpan w:val="2"/>
+            <w:tcBorders>
+              <w:top w:val="single" w:sz="4" w:space="0" w:color="auto"/>
+              <w:left w:val="single" w:sz="4" w:space="0" w:color="auto"/>
+              <w:bottom w:val="single" w:sz="4" w:space="0" w:color="auto"/>
+              <w:right w:val="single" w:sz="6" w:space="0" w:color="000000"/>
+            </w:tcBorders>
+            <w:vAlign w:val="center"/>
+          </w:tcPr>
+          <w:p>
+            <w:pPr>
+              <w:ind w:left="81" w:right="46" w:firstLine="1"/>
+              <w:jc w:val="center"/>
+              <w:rPr>
+                <w:rFonts w:ascii="Arial" w:eastAsia="Calibri" w:hAnsi="Arial" w:cs="Arial"/>
+              </w:rPr>
+            </w:pPr>
+          </w:p>
+        </w:tc>
+        <w:tc>
+          <w:tcPr>
+            <w:tcW w:w="1790" w:type="dxa"/>
+            <w:gridSpan w:val="3"/>
+            <w:tcBorders>
+              <w:top w:val="single" w:sz="4" w:space="0" w:color="auto"/>
+              <w:left w:val="single" w:sz="6" w:space="0" w:color="000000"/>
+              <w:bottom w:val="single" w:sz="4" w:space="0" w:color="auto"/>
+              <w:right w:val="single" w:sz="6" w:space="0" w:color="000000"/>
+            </w:tcBorders>
+            <w:vAlign w:val="center"/>
+          </w:tcPr>
+          <w:p>
+            <w:pPr>
+              <w:ind w:left="81" w:right="46" w:firstLine="1"/>
+              <w:jc w:val="center"/>
+              <w:rPr>
+                <w:rFonts w:ascii="Arial" w:eastAsia="Calibri" w:hAnsi="Arial" w:cs="Arial"/>
+              </w:rPr>
+            </w:pPr>
+          </w:p>
+        </w:tc>
+        <w:tc>
+          <w:tcPr>
+            <w:tcW w:w="2346" w:type="dxa"/>
+            <w:tcBorders>
+              <w:top w:val="single" w:sz="4" w:space="0" w:color="auto"/>
+              <w:left w:val="single" w:sz="6" w:space="0" w:color="000000"/>
+              <w:bottom w:val="single" w:sz="4" w:space="0" w:color="auto"/>
+              <w:right w:val="single" w:sz="6" w:space="0" w:color="000000"/>
+            </w:tcBorders>
+            <w:vAlign w:val="center"/>
+          </w:tcPr>
+          <w:p>
+            <w:pPr>
+              <w:ind w:left="81" w:right="46" w:firstLine="1"/>
+              <w:rPr>
+                <w:rFonts w:ascii="Arial" w:eastAsia="Calibri" w:hAnsi="Arial" w:cs="Arial"/>
+              </w:rPr>
+            </w:pPr>
+          </w:p>
+        </w:tc>
+        <w:tc>
+          <w:tcPr>
+            <w:tcW w:w="2873" w:type="dxa"/>
+            <w:gridSpan w:val="2"/>
+            <w:tcBorders>
+              <w:top w:val="single" w:sz="4" w:space="0" w:color="auto"/>
+              <w:left w:val="single" w:sz="6" w:space="0" w:color="000000"/>
+              <w:bottom w:val="single" w:sz="4" w:space="0" w:color="auto"/>
+              <w:right w:val="single" w:sz="6" w:space="0" w:color="000000"/>
+            </w:tcBorders>
+            <w:vAlign w:val="center"/>
+          </w:tcPr>
+          <w:p>
+            <w:pPr>
+              <w:ind w:left="81" w:right="9"/>
+              <w:rPr>
+                <w:rFonts w:ascii="Arial" w:eastAsia="Calibri" w:hAnsi="Arial" w:cs="Arial"/>
+              </w:rPr>
+            </w:pPr>
+          </w:p>
+        </w:tc>
+        <w:tc>
+          <w:tcPr>
+            <w:tcW w:w="1558" w:type="dxa"/>
+            <w:gridSpan w:val="2"/>
+            <w:tcBorders>
+              <w:top w:val="single" w:sz="4" w:space="0" w:color="auto"/>
+              <w:left w:val="single" w:sz="6" w:space="0" w:color="000000"/>
+              <w:bottom w:val="single" w:sz="4" w:space="0" w:color="auto"/>
+              <w:right w:val="single" w:sz="6" w:space="0" w:color="000000"/>
+            </w:tcBorders>
+            <w:vAlign w:val="center"/>
+          </w:tcPr>
+          <w:p>
+            <w:pPr>
+              <w:spacing w:before="5" w:line="260" w:lineRule="exact"/>
+              <w:rPr>
+                <w:sz w:val="26"/>
+                <w:szCs w:val="26"/>
+              </w:rPr>
+            </w:pPr>
+          </w:p>
+        </w:tc>
+        <w:tc>
+          <w:tcPr>
+            <w:tcW w:w="1567" w:type="dxa"/>
+            <w:tcBorders>
+              <w:top w:val="single" w:sz="4" w:space="0" w:color="auto"/>
+              <w:left w:val="single" w:sz="6" w:space="0" w:color="000000"/>
+              <w:bottom w:val="single" w:sz="4" w:space="0" w:color="auto"/>
+              <w:right w:val="single" w:sz="6" w:space="0" w:color="000000"/>
+            </w:tcBorders>
+            <w:vAlign w:val="center"/>
+          </w:tcPr>
+          <w:p>
+            <w:pPr>
+              <w:spacing w:before="5" w:line="260" w:lineRule="exact"/>
+              <w:rPr>
+                <w:sz w:val="26"/>
+                <w:szCs w:val="26"/>
+              </w:rPr>
+            </w:pPr>
+          </w:p>
+        </w:tc>
+      </w:tr>
+      <w:tr>
+        <w:trPr>
+          <w:cantSplit/>
+          <w:trHeight w:val="2268"/>
+        </w:trPr>
+        <w:tc>
+          <w:tcPr>
+            <w:tcW w:w="1310" w:type="dxa"/>
+            <w:tcBorders>
+              <w:top w:val="single" w:sz="4" w:space="0" w:color="auto"/>
+              <w:left w:val="single" w:sz="6" w:space="0" w:color="000000"/>
+              <w:bottom w:val="single" w:sz="4" w:space="0" w:color="auto"/>
+              <w:right w:val="single" w:sz="4" w:space="0" w:color="auto"/>
+            </w:tcBorders>
+            <w:vAlign w:val="center"/>
+          </w:tcPr>
+          <w:p>
+            <w:pPr>
+              <w:ind w:left="76" w:right="44"/>
+              <w:jc w:val="center"/>
+              <w:rPr>
+                <w:rFonts w:ascii="Arial" w:eastAsia="Arial" w:hAnsi="Arial" w:cs="Arial"/>
+                <w:spacing w:val="-1"/>
+              </w:rPr>
+            </w:pPr>
+          </w:p>
+        </w:tc>
+        <w:tc>
+          <w:tcPr>
+            <w:tcW w:w="2378" w:type="dxa"/>
+            <w:tcBorders>
+              <w:top w:val="single" w:sz="4" w:space="0" w:color="auto"/>
+              <w:left w:val="single" w:sz="4" w:space="0" w:color="auto"/>
+              <w:bottom w:val="single" w:sz="4" w:space="0" w:color="auto"/>
+              <w:right w:val="single" w:sz="4" w:space="0" w:color="auto"/>
+            </w:tcBorders>
+            <w:vAlign w:val="center"/>
+          </w:tcPr>
+          <w:p>
+            <w:pPr>
+              <w:ind w:left="81" w:right="46" w:firstLine="1"/>
+              <w:jc w:val="center"/>
+              <w:rPr>
+                <w:rFonts w:ascii="Arial" w:eastAsia="Calibri" w:hAnsi="Arial" w:cs="Arial"/>
+              </w:rPr>
+            </w:pPr>
+          </w:p>
+        </w:tc>
+        <w:tc>
+          <w:tcPr>
+            <w:tcW w:w="651" w:type="dxa"/>
+            <w:gridSpan w:val="2"/>
+            <w:tcBorders>
+              <w:top w:val="single" w:sz="4" w:space="0" w:color="auto"/>
+              <w:left w:val="single" w:sz="4" w:space="0" w:color="auto"/>
+              <w:bottom w:val="single" w:sz="4" w:space="0" w:color="auto"/>
+              <w:right w:val="single" w:sz="6" w:space="0" w:color="000000"/>
+            </w:tcBorders>
+            <w:vAlign w:val="center"/>
+          </w:tcPr>
+          <w:p>
+            <w:pPr>
+              <w:ind w:left="81" w:right="46" w:firstLine="1"/>
+              <w:jc w:val="center"/>
+              <w:rPr>
+                <w:rFonts w:ascii="Arial" w:eastAsia="Calibri" w:hAnsi="Arial" w:cs="Arial"/>
+              </w:rPr>
+            </w:pPr>
+          </w:p>
+        </w:tc>
+        <w:tc>
+          <w:tcPr>
+            <w:tcW w:w="1790" w:type="dxa"/>
+            <w:gridSpan w:val="3"/>
+            <w:tcBorders>
+              <w:top w:val="single" w:sz="4" w:space="0" w:color="auto"/>
+              <w:left w:val="single" w:sz="6" w:space="0" w:color="000000"/>
+              <w:bottom w:val="single" w:sz="4" w:space="0" w:color="auto"/>
+              <w:right w:val="single" w:sz="6" w:space="0" w:color="000000"/>
+            </w:tcBorders>
+            <w:vAlign w:val="center"/>
+          </w:tcPr>
+          <w:p>
+            <w:pPr>
+              <w:ind w:left="81" w:right="46" w:firstLine="1"/>
+              <w:jc w:val="center"/>
+              <w:rPr>
+                <w:rFonts w:ascii="Arial" w:eastAsia="Calibri" w:hAnsi="Arial" w:cs="Arial"/>
+              </w:rPr>
+            </w:pPr>
+          </w:p>
+        </w:tc>
+        <w:tc>
+          <w:tcPr>
+            <w:tcW w:w="2346" w:type="dxa"/>
+            <w:tcBorders>
+              <w:top w:val="single" w:sz="4" w:space="0" w:color="auto"/>
+              <w:left w:val="single" w:sz="6" w:space="0" w:color="000000"/>
+              <w:bottom w:val="single" w:sz="4" w:space="0" w:color="auto"/>
+              <w:right w:val="single" w:sz="6" w:space="0" w:color="000000"/>
+            </w:tcBorders>
+            <w:vAlign w:val="center"/>
+          </w:tcPr>
+          <w:p>
+            <w:pPr>
+              <w:ind w:left="81" w:right="46" w:firstLine="1"/>
+              <w:rPr>
+                <w:rFonts w:ascii="Arial" w:eastAsia="Calibri" w:hAnsi="Arial" w:cs="Arial"/>
+              </w:rPr>
+            </w:pPr>
+          </w:p>
+        </w:tc>
+        <w:tc>
+          <w:tcPr>
+            <w:tcW w:w="2873" w:type="dxa"/>
+            <w:gridSpan w:val="2"/>
+            <w:tcBorders>
+              <w:top w:val="single" w:sz="4" w:space="0" w:color="auto"/>
+              <w:left w:val="single" w:sz="6" w:space="0" w:color="000000"/>
+              <w:bottom w:val="single" w:sz="4" w:space="0" w:color="auto"/>
+              <w:right w:val="single" w:sz="6" w:space="0" w:color="000000"/>
+            </w:tcBorders>
+            <w:vAlign w:val="center"/>
+          </w:tcPr>
+          <w:p>
+            <w:pPr>
+              <w:ind w:left="81" w:right="9"/>
+              <w:rPr>
+                <w:rFonts w:ascii="Arial" w:eastAsia="Calibri" w:hAnsi="Arial" w:cs="Arial"/>
+              </w:rPr>
+            </w:pPr>
+          </w:p>
+        </w:tc>
+        <w:tc>
+          <w:tcPr>
+            <w:tcW w:w="1558" w:type="dxa"/>
+            <w:gridSpan w:val="2"/>
+            <w:tcBorders>
+              <w:top w:val="single" w:sz="4" w:space="0" w:color="auto"/>
+              <w:left w:val="single" w:sz="6" w:space="0" w:color="000000"/>
+              <w:bottom w:val="single" w:sz="4" w:space="0" w:color="auto"/>
+              <w:right w:val="single" w:sz="6" w:space="0" w:color="000000"/>
+            </w:tcBorders>
+            <w:vAlign w:val="center"/>
+          </w:tcPr>
+          <w:p>
+            <w:pPr>
+              <w:spacing w:before="5" w:line="260" w:lineRule="exact"/>
+              <w:rPr>
+                <w:sz w:val="26"/>
+                <w:szCs w:val="26"/>
+              </w:rPr>
+            </w:pPr>
+          </w:p>
+        </w:tc>
+        <w:tc>
+          <w:tcPr>
+            <w:tcW w:w="1567" w:type="dxa"/>
+            <w:tcBorders>
+              <w:top w:val="single" w:sz="4" w:space="0" w:color="auto"/>
+              <w:left w:val="single" w:sz="6" w:space="0" w:color="000000"/>
+              <w:bottom w:val="single" w:sz="4" w:space="0" w:color="auto"/>
+              <w:right w:val="single" w:sz="6" w:space="0" w:color="000000"/>
+            </w:tcBorders>
+            <w:vAlign w:val="center"/>
+          </w:tcPr>
+          <w:p>
+            <w:pPr>
+              <w:spacing w:before="5" w:line="260" w:lineRule="exact"/>
+              <w:rPr>
+                <w:sz w:val="26"/>
+                <w:szCs w:val="26"/>
+              </w:rPr>
+            </w:pPr>
+          </w:p>
+        </w:tc>
+      </w:tr>
+      <w:tr>
+        <w:trPr>
+          <w:cantSplit/>
+          <w:trHeight w:val="2268"/>
+        </w:trPr>
+        <w:tc>
+          <w:tcPr>
+            <w:tcW w:w="1310" w:type="dxa"/>
+            <w:tcBorders>
+              <w:top w:val="single" w:sz="4" w:space="0" w:color="auto"/>
+              <w:left w:val="single" w:sz="6" w:space="0" w:color="000000"/>
+              <w:bottom w:val="single" w:sz="4" w:space="0" w:color="auto"/>
+              <w:right w:val="single" w:sz="4" w:space="0" w:color="auto"/>
+            </w:tcBorders>
+            <w:vAlign w:val="center"/>
+          </w:tcPr>
+          <w:p>
+            <w:pPr>
+              <w:ind w:left="76" w:right="44"/>
+              <w:jc w:val="center"/>
+              <w:rPr>
+                <w:rFonts w:ascii="Arial" w:eastAsia="Arial" w:hAnsi="Arial" w:cs="Arial"/>
+                <w:spacing w:val="-1"/>
+              </w:rPr>
+            </w:pPr>
+          </w:p>
+        </w:tc>
+        <w:tc>
+          <w:tcPr>
+            <w:tcW w:w="2378" w:type="dxa"/>
+            <w:tcBorders>
+              <w:top w:val="single" w:sz="4" w:space="0" w:color="auto"/>
+              <w:left w:val="single" w:sz="4" w:space="0" w:color="auto"/>
+              <w:bottom w:val="single" w:sz="4" w:space="0" w:color="auto"/>
+              <w:right w:val="single" w:sz="4" w:space="0" w:color="auto"/>
+            </w:tcBorders>
+            <w:vAlign w:val="center"/>
+          </w:tcPr>
+          <w:p>
+            <w:pPr>
+              <w:ind w:left="81" w:right="46" w:firstLine="1"/>
+              <w:jc w:val="center"/>
+              <w:rPr>
+                <w:rFonts w:ascii="Arial" w:eastAsia="Calibri" w:hAnsi="Arial" w:cs="Arial"/>
+              </w:rPr>
+            </w:pPr>
+          </w:p>
+        </w:tc>
+        <w:tc>
+          <w:tcPr>
+            <w:tcW w:w="651" w:type="dxa"/>
+            <w:gridSpan w:val="2"/>
+            <w:tcBorders>
+              <w:top w:val="single" w:sz="4" w:space="0" w:color="auto"/>
+              <w:left w:val="single" w:sz="4" w:space="0" w:color="auto"/>
+              <w:bottom w:val="single" w:sz="4" w:space="0" w:color="auto"/>
+              <w:right w:val="single" w:sz="6" w:space="0" w:color="000000"/>
+            </w:tcBorders>
+            <w:vAlign w:val="center"/>
+          </w:tcPr>
+          <w:p>
+            <w:pPr>
+              <w:ind w:left="81" w:right="46" w:firstLine="1"/>
+              <w:jc w:val="center"/>
+              <w:rPr>
+                <w:rFonts w:ascii="Arial" w:eastAsia="Calibri" w:hAnsi="Arial" w:cs="Arial"/>
+              </w:rPr>
+            </w:pPr>
+          </w:p>
+        </w:tc>
+        <w:tc>
+          <w:tcPr>
+            <w:tcW w:w="1790" w:type="dxa"/>
+            <w:gridSpan w:val="3"/>
+            <w:tcBorders>
+              <w:top w:val="single" w:sz="4" w:space="0" w:color="auto"/>
+              <w:left w:val="single" w:sz="6" w:space="0" w:color="000000"/>
+              <w:bottom w:val="single" w:sz="4" w:space="0" w:color="auto"/>
+              <w:right w:val="single" w:sz="6" w:space="0" w:color="000000"/>
+            </w:tcBorders>
+            <w:vAlign w:val="center"/>
+          </w:tcPr>
+          <w:p>
+            <w:pPr>
+              <w:ind w:left="81" w:right="46" w:firstLine="1"/>
+              <w:jc w:val="center"/>
+              <w:rPr>
+                <w:rFonts w:ascii="Arial" w:eastAsia="Calibri" w:hAnsi="Arial" w:cs="Arial"/>
+              </w:rPr>
+            </w:pPr>
+          </w:p>
+        </w:tc>
+        <w:tc>
+          <w:tcPr>
+            <w:tcW w:w="2346" w:type="dxa"/>
+            <w:tcBorders>
+              <w:top w:val="single" w:sz="4" w:space="0" w:color="auto"/>
+              <w:left w:val="single" w:sz="6" w:space="0" w:color="000000"/>
+              <w:bottom w:val="single" w:sz="4" w:space="0" w:color="auto"/>
+              <w:right w:val="single" w:sz="6" w:space="0" w:color="000000"/>
+            </w:tcBorders>
+            <w:vAlign w:val="center"/>
+          </w:tcPr>
+          <w:p>
+            <w:pPr>
+              <w:ind w:left="81" w:right="46" w:firstLine="1"/>
+              <w:rPr>
+                <w:rFonts w:ascii="Arial" w:eastAsia="Calibri" w:hAnsi="Arial" w:cs="Arial"/>
+              </w:rPr>
+            </w:pPr>
+          </w:p>
+        </w:tc>
+        <w:tc>
+          <w:tcPr>
+            <w:tcW w:w="2873" w:type="dxa"/>
+            <w:gridSpan w:val="2"/>
+            <w:tcBorders>
+              <w:top w:val="single" w:sz="4" w:space="0" w:color="auto"/>
+              <w:left w:val="single" w:sz="6" w:space="0" w:color="000000"/>
+              <w:bottom w:val="single" w:sz="4" w:space="0" w:color="auto"/>
+              <w:right w:val="single" w:sz="6" w:space="0" w:color="000000"/>
+            </w:tcBorders>
+            <w:vAlign w:val="center"/>
+          </w:tcPr>
+          <w:p>
+            <w:pPr>
+              <w:ind w:left="81" w:right="9"/>
+              <w:rPr>
+                <w:rFonts w:ascii="Arial" w:eastAsia="Calibri" w:hAnsi="Arial" w:cs="Arial"/>
+              </w:rPr>
+            </w:pPr>
+          </w:p>
+        </w:tc>
+        <w:tc>
+          <w:tcPr>
+            <w:tcW w:w="1558" w:type="dxa"/>
+            <w:gridSpan w:val="2"/>
+            <w:tcBorders>
+              <w:top w:val="single" w:sz="4" w:space="0" w:color="auto"/>
+              <w:left w:val="single" w:sz="6" w:space="0" w:color="000000"/>
+              <w:bottom w:val="single" w:sz="4" w:space="0" w:color="auto"/>
+              <w:right w:val="single" w:sz="6" w:space="0" w:color="000000"/>
+            </w:tcBorders>
+            <w:vAlign w:val="center"/>
+          </w:tcPr>
+          <w:p>
+            <w:pPr>
+              <w:spacing w:before="5" w:line="260" w:lineRule="exact"/>
+              <w:rPr>
+                <w:sz w:val="26"/>
+                <w:szCs w:val="26"/>
+              </w:rPr>
+            </w:pPr>
+          </w:p>
+        </w:tc>
+        <w:tc>
+          <w:tcPr>
+            <w:tcW w:w="1567" w:type="dxa"/>
+            <w:tcBorders>
+              <w:top w:val="single" w:sz="4" w:space="0" w:color="auto"/>
+              <w:left w:val="single" w:sz="6" w:space="0" w:color="000000"/>
+              <w:bottom w:val="single" w:sz="4" w:space="0" w:color="auto"/>
+              <w:right w:val="single" w:sz="6" w:space="0" w:color="000000"/>
+            </w:tcBorders>
+            <w:vAlign w:val="center"/>
+          </w:tcPr>
+          <w:p>
+            <w:pPr>
+              <w:spacing w:before="5" w:line="260" w:lineRule="exact"/>
+              <w:rPr>
+                <w:sz w:val="26"/>
+                <w:szCs w:val="26"/>
+              </w:rPr>
+            </w:pPr>
+          </w:p>
+        </w:tc>
+      </w:tr>
+      <w:tr>
+        <w:trPr>
+          <w:cantSplit/>
+          <w:trHeight w:val="2268"/>
+        </w:trPr>
+        <w:tc>
+          <w:tcPr>
+            <w:tcW w:w="1310" w:type="dxa"/>
+            <w:tcBorders>
+              <w:top w:val="single" w:sz="4" w:space="0" w:color="auto"/>
+              <w:left w:val="single" w:sz="6" w:space="0" w:color="000000"/>
+              <w:bottom w:val="single" w:sz="4" w:space="0" w:color="auto"/>
+              <w:right w:val="single" w:sz="4" w:space="0" w:color="auto"/>
+            </w:tcBorders>
+            <w:vAlign w:val="center"/>
+          </w:tcPr>
+          <w:p>
+            <w:pPr>
+              <w:ind w:left="76" w:right="44"/>
+              <w:jc w:val="center"/>
+              <w:rPr>
+                <w:rFonts w:ascii="Arial" w:eastAsia="Arial" w:hAnsi="Arial" w:cs="Arial"/>
+                <w:spacing w:val="-1"/>
+              </w:rPr>
+            </w:pPr>
+          </w:p>
+        </w:tc>
+        <w:tc>
+          <w:tcPr>
+            <w:tcW w:w="2378" w:type="dxa"/>
+            <w:tcBorders>
+              <w:top w:val="single" w:sz="4" w:space="0" w:color="auto"/>
+              <w:left w:val="single" w:sz="4" w:space="0" w:color="auto"/>
+              <w:bottom w:val="single" w:sz="4" w:space="0" w:color="auto"/>
+              <w:right w:val="single" w:sz="4" w:space="0" w:color="auto"/>
+            </w:tcBorders>
+            <w:vAlign w:val="center"/>
+          </w:tcPr>
+          <w:p>
+            <w:pPr>
+              <w:ind w:left="81" w:right="46" w:firstLine="1"/>
+              <w:jc w:val="center"/>
+              <w:rPr>
+                <w:rFonts w:ascii="Arial" w:eastAsia="Calibri" w:hAnsi="Arial" w:cs="Arial"/>
+              </w:rPr>
+            </w:pPr>
+          </w:p>
+        </w:tc>
+        <w:tc>
+          <w:tcPr>
+            <w:tcW w:w="651" w:type="dxa"/>
+            <w:gridSpan w:val="2"/>
+            <w:tcBorders>
+              <w:top w:val="single" w:sz="4" w:space="0" w:color="auto"/>
+              <w:left w:val="single" w:sz="4" w:space="0" w:color="auto"/>
+              <w:bottom w:val="single" w:sz="4" w:space="0" w:color="auto"/>
+              <w:right w:val="single" w:sz="6" w:space="0" w:color="000000"/>
+            </w:tcBorders>
+            <w:vAlign w:val="center"/>
+          </w:tcPr>
+          <w:p>
+            <w:pPr>
+              <w:ind w:left="81" w:right="46" w:firstLine="1"/>
+              <w:jc w:val="center"/>
+              <w:rPr>
+                <w:rFonts w:ascii="Arial" w:eastAsia="Calibri" w:hAnsi="Arial" w:cs="Arial"/>
+              </w:rPr>
+            </w:pPr>
+          </w:p>
+        </w:tc>
+        <w:tc>
+          <w:tcPr>
+            <w:tcW w:w="1790" w:type="dxa"/>
+            <w:gridSpan w:val="3"/>
+            <w:tcBorders>
+              <w:top w:val="single" w:sz="4" w:space="0" w:color="auto"/>
+              <w:left w:val="single" w:sz="6" w:space="0" w:color="000000"/>
+              <w:bottom w:val="single" w:sz="4" w:space="0" w:color="auto"/>
+              <w:right w:val="single" w:sz="6" w:space="0" w:color="000000"/>
+            </w:tcBorders>
+            <w:vAlign w:val="center"/>
+          </w:tcPr>
+          <w:p>
+            <w:pPr>
+              <w:ind w:left="81" w:right="46" w:firstLine="1"/>
+              <w:jc w:val="center"/>
+              <w:rPr>
+                <w:rFonts w:ascii="Arial" w:eastAsia="Calibri" w:hAnsi="Arial" w:cs="Arial"/>
+              </w:rPr>
+            </w:pPr>
+          </w:p>
+        </w:tc>
+        <w:tc>
+          <w:tcPr>
+            <w:tcW w:w="2346" w:type="dxa"/>
+            <w:tcBorders>
+              <w:top w:val="single" w:sz="4" w:space="0" w:color="auto"/>
+              <w:left w:val="single" w:sz="6" w:space="0" w:color="000000"/>
+              <w:bottom w:val="single" w:sz="4" w:space="0" w:color="auto"/>
+              <w:right w:val="single" w:sz="6" w:space="0" w:color="000000"/>
+            </w:tcBorders>
+            <w:vAlign w:val="center"/>
+          </w:tcPr>
+          <w:p>
+            <w:pPr>
+              <w:ind w:left="81" w:right="46" w:firstLine="1"/>
+              <w:rPr>
+                <w:rFonts w:ascii="Arial" w:eastAsia="Calibri" w:hAnsi="Arial" w:cs="Arial"/>
+              </w:rPr>
+            </w:pPr>
+          </w:p>
+        </w:tc>
+        <w:tc>
+          <w:tcPr>
+            <w:tcW w:w="2873" w:type="dxa"/>
+            <w:gridSpan w:val="2"/>
+            <w:tcBorders>
+              <w:top w:val="single" w:sz="4" w:space="0" w:color="auto"/>
+              <w:left w:val="single" w:sz="6" w:space="0" w:color="000000"/>
+              <w:bottom w:val="single" w:sz="4" w:space="0" w:color="auto"/>
+              <w:right w:val="single" w:sz="6" w:space="0" w:color="000000"/>
+            </w:tcBorders>
+            <w:vAlign w:val="center"/>
+          </w:tcPr>
+          <w:p>
+            <w:pPr>
+              <w:ind w:left="81" w:right="9"/>
+              <w:rPr>
+                <w:rFonts w:ascii="Arial" w:eastAsia="Calibri" w:hAnsi="Arial" w:cs="Arial"/>
+              </w:rPr>
+            </w:pPr>
+          </w:p>
+        </w:tc>
+        <w:tc>
+          <w:tcPr>
+            <w:tcW w:w="1558" w:type="dxa"/>
+            <w:gridSpan w:val="2"/>
+            <w:tcBorders>
+              <w:top w:val="single" w:sz="4" w:space="0" w:color="auto"/>
+              <w:left w:val="single" w:sz="6" w:space="0" w:color="000000"/>
+              <w:bottom w:val="single" w:sz="4" w:space="0" w:color="auto"/>
+              <w:right w:val="single" w:sz="6" w:space="0" w:color="000000"/>
+            </w:tcBorders>
+            <w:vAlign w:val="center"/>
+          </w:tcPr>
+          <w:p>
+            <w:pPr>
+              <w:spacing w:before="5" w:line="260" w:lineRule="exact"/>
+              <w:rPr>
+                <w:sz w:val="26"/>
+                <w:szCs w:val="26"/>
+              </w:rPr>
+            </w:pPr>
+          </w:p>
+        </w:tc>
+        <w:tc>
+          <w:tcPr>
+            <w:tcW w:w="1567" w:type="dxa"/>
+            <w:tcBorders>
+              <w:top w:val="single" w:sz="4" w:space="0" w:color="auto"/>
+              <w:left w:val="single" w:sz="6" w:space="0" w:color="000000"/>
+              <w:bottom w:val="single" w:sz="4" w:space="0" w:color="auto"/>
+              <w:right w:val="single" w:sz="6" w:space="0" w:color="000000"/>
+            </w:tcBorders>
+            <w:vAlign w:val="center"/>
+          </w:tcPr>
+          <w:p>
+            <w:pPr>
+              <w:spacing w:before="5" w:line="260" w:lineRule="exact"/>
+              <w:rPr>
+                <w:sz w:val="26"/>
+                <w:szCs w:val="26"/>
+              </w:rPr>
+            </w:pPr>
+          </w:p>
+        </w:tc>
+      </w:tr>
+      <w:tr>
+        <w:trPr>
+          <w:cantSplit/>
+          <w:trHeight w:val="2268"/>
+        </w:trPr>
+        <w:tc>
+          <w:tcPr>
+            <w:tcW w:w="1310" w:type="dxa"/>
+            <w:tcBorders>
+              <w:top w:val="single" w:sz="4" w:space="0" w:color="auto"/>
+              <w:left w:val="single" w:sz="6" w:space="0" w:color="000000"/>
+              <w:bottom w:val="single" w:sz="4" w:space="0" w:color="auto"/>
+              <w:right w:val="single" w:sz="4" w:space="0" w:color="auto"/>
+            </w:tcBorders>
+            <w:vAlign w:val="center"/>
+          </w:tcPr>
+          <w:p>
+            <w:pPr>
+              <w:ind w:left="76" w:right="44"/>
+              <w:jc w:val="center"/>
+              <w:rPr>
+                <w:rFonts w:ascii="Arial" w:eastAsia="Arial" w:hAnsi="Arial" w:cs="Arial"/>
+                <w:spacing w:val="-1"/>
+              </w:rPr>
+            </w:pPr>
+          </w:p>
+        </w:tc>
+        <w:tc>
+          <w:tcPr>
+            <w:tcW w:w="2378" w:type="dxa"/>
+            <w:tcBorders>
+              <w:top w:val="single" w:sz="4" w:space="0" w:color="auto"/>
+              <w:left w:val="single" w:sz="4" w:space="0" w:color="auto"/>
+              <w:bottom w:val="single" w:sz="4" w:space="0" w:color="auto"/>
+              <w:right w:val="single" w:sz="4" w:space="0" w:color="auto"/>
+            </w:tcBorders>
+            <w:vAlign w:val="center"/>
+          </w:tcPr>
+          <w:p>
+            <w:pPr>
+              <w:ind w:left="81" w:right="46" w:firstLine="1"/>
+              <w:jc w:val="center"/>
+              <w:rPr>
+                <w:rFonts w:ascii="Arial" w:eastAsia="Calibri" w:hAnsi="Arial" w:cs="Arial"/>
+              </w:rPr>
+            </w:pPr>
+          </w:p>
+        </w:tc>
+        <w:tc>
+          <w:tcPr>
+            <w:tcW w:w="651" w:type="dxa"/>
+            <w:gridSpan w:val="2"/>
+            <w:tcBorders>
+              <w:top w:val="single" w:sz="4" w:space="0" w:color="auto"/>
+              <w:left w:val="single" w:sz="4" w:space="0" w:color="auto"/>
+              <w:bottom w:val="single" w:sz="4" w:space="0" w:color="auto"/>
+              <w:right w:val="single" w:sz="6" w:space="0" w:color="000000"/>
+            </w:tcBorders>
+            <w:vAlign w:val="center"/>
+          </w:tcPr>
+          <w:p>
+            <w:pPr>
+              <w:ind w:left="81" w:right="46" w:firstLine="1"/>
+              <w:jc w:val="center"/>
+              <w:rPr>
+                <w:rFonts w:ascii="Arial" w:eastAsia="Calibri" w:hAnsi="Arial" w:cs="Arial"/>
+              </w:rPr>
+            </w:pPr>
+          </w:p>
+        </w:tc>
+        <w:tc>
+          <w:tcPr>
+            <w:tcW w:w="1790" w:type="dxa"/>
+            <w:gridSpan w:val="3"/>
+            <w:tcBorders>
+              <w:top w:val="single" w:sz="4" w:space="0" w:color="auto"/>
+              <w:left w:val="single" w:sz="6" w:space="0" w:color="000000"/>
+              <w:bottom w:val="single" w:sz="4" w:space="0" w:color="auto"/>
+              <w:right w:val="single" w:sz="6" w:space="0" w:color="000000"/>
+            </w:tcBorders>
+            <w:vAlign w:val="center"/>
+          </w:tcPr>
+          <w:p>
+            <w:pPr>
+              <w:ind w:left="81" w:right="46" w:firstLine="1"/>
+              <w:jc w:val="center"/>
+              <w:rPr>
+                <w:rFonts w:ascii="Arial" w:eastAsia="Calibri" w:hAnsi="Arial" w:cs="Arial"/>
+              </w:rPr>
+            </w:pPr>
+          </w:p>
+        </w:tc>
+        <w:tc>
+          <w:tcPr>
+            <w:tcW w:w="2346" w:type="dxa"/>
+            <w:tcBorders>
+              <w:top w:val="single" w:sz="4" w:space="0" w:color="auto"/>
+              <w:left w:val="single" w:sz="6" w:space="0" w:color="000000"/>
+              <w:bottom w:val="single" w:sz="4" w:space="0" w:color="auto"/>
+              <w:right w:val="single" w:sz="6" w:space="0" w:color="000000"/>
+            </w:tcBorders>
+            <w:vAlign w:val="center"/>
+          </w:tcPr>
+          <w:p>
+            <w:pPr>
+              <w:ind w:left="81" w:right="46" w:firstLine="1"/>
+              <w:rPr>
+                <w:rFonts w:ascii="Arial" w:eastAsia="Calibri" w:hAnsi="Arial" w:cs="Arial"/>
+              </w:rPr>
+            </w:pPr>
+          </w:p>
+        </w:tc>
+        <w:tc>
+          <w:tcPr>
+            <w:tcW w:w="2873" w:type="dxa"/>
+            <w:gridSpan w:val="2"/>
+            <w:tcBorders>
+              <w:top w:val="single" w:sz="4" w:space="0" w:color="auto"/>
+              <w:left w:val="single" w:sz="6" w:space="0" w:color="000000"/>
+              <w:bottom w:val="single" w:sz="4" w:space="0" w:color="auto"/>
+              <w:right w:val="single" w:sz="6" w:space="0" w:color="000000"/>
+            </w:tcBorders>
+            <w:vAlign w:val="center"/>
+          </w:tcPr>
+          <w:p>
+            <w:pPr>
+              <w:ind w:left="81" w:right="9"/>
+              <w:rPr>
+                <w:rFonts w:ascii="Arial" w:eastAsia="Calibri" w:hAnsi="Arial" w:cs="Arial"/>
+              </w:rPr>
+            </w:pPr>
+          </w:p>
+        </w:tc>
+        <w:tc>
+          <w:tcPr>
+            <w:tcW w:w="1558" w:type="dxa"/>
+            <w:gridSpan w:val="2"/>
+            <w:tcBorders>
+              <w:top w:val="single" w:sz="4" w:space="0" w:color="auto"/>
+              <w:left w:val="single" w:sz="6" w:space="0" w:color="000000"/>
+              <w:bottom w:val="single" w:sz="4" w:space="0" w:color="auto"/>
+              <w:right w:val="single" w:sz="6" w:space="0" w:color="000000"/>
+            </w:tcBorders>
+            <w:vAlign w:val="center"/>
+          </w:tcPr>
+          <w:p>
+            <w:pPr>
+              <w:spacing w:before="5" w:line="260" w:lineRule="exact"/>
+              <w:rPr>
+                <w:sz w:val="26"/>
+                <w:szCs w:val="26"/>
+              </w:rPr>
+            </w:pPr>
+          </w:p>
+        </w:tc>
+        <w:tc>
+          <w:tcPr>
+            <w:tcW w:w="1567" w:type="dxa"/>
+            <w:tcBorders>
+              <w:top w:val="single" w:sz="4" w:space="0" w:color="auto"/>
+              <w:left w:val="single" w:sz="6" w:space="0" w:color="000000"/>
+              <w:bottom w:val="single" w:sz="4" w:space="0" w:color="auto"/>
+              <w:right w:val="single" w:sz="6" w:space="0" w:color="000000"/>
+            </w:tcBorders>
+            <w:vAlign w:val="center"/>
+          </w:tcPr>
+          <w:p>
+            <w:pPr>
+              <w:spacing w:before="5" w:line="260" w:lineRule="exact"/>
+              <w:rPr>
+                <w:sz w:val="26"/>
+                <w:szCs w:val="26"/>
+              </w:rPr>
+            </w:pPr>
+          </w:p>
+        </w:tc>
+      </w:tr>
+      <w:tr>
+        <w:trPr>
+          <w:cantSplit/>
+          <w:trHeight w:val="2268"/>
+        </w:trPr>
+        <w:tc>
+          <w:tcPr>
+            <w:tcW w:w="1310" w:type="dxa"/>
+            <w:tcBorders>
+              <w:top w:val="single" w:sz="4" w:space="0" w:color="auto"/>
+              <w:left w:val="single" w:sz="6" w:space="0" w:color="000000"/>
               <w:bottom w:val="single" w:sz="6" w:space="0" w:color="000000"/>
-              <w:right w:val="single" w:sz="6" w:space="0" w:color="000000"/>
-            </w:tcBorders>
+              <w:right w:val="single" w:sz="4" w:space="0" w:color="auto"/>
+            </w:tcBorders>
+            <w:vAlign w:val="center"/>
+          </w:tcPr>
+          <w:p>
+            <w:pPr>
+              <w:ind w:left="76" w:right="44"/>
+              <w:jc w:val="center"/>
+              <w:rPr>
+                <w:rFonts w:ascii="Arial" w:eastAsia="Arial" w:hAnsi="Arial" w:cs="Arial"/>
+                <w:spacing w:val="-1"/>
+              </w:rPr>
+            </w:pPr>
+          </w:p>
+        </w:tc>
+        <w:tc>
+          <w:tcPr>
+            <w:tcW w:w="2378" w:type="dxa"/>
+            <w:tcBorders>
+              <w:top w:val="single" w:sz="4" w:space="0" w:color="auto"/>
+              <w:left w:val="single" w:sz="4" w:space="0" w:color="auto"/>
+              <w:bottom w:val="single" w:sz="4" w:space="0" w:color="auto"/>
+              <w:right w:val="single" w:sz="4" w:space="0" w:color="auto"/>
+            </w:tcBorders>
+            <w:vAlign w:val="center"/>
+          </w:tcPr>
+          <w:p>
+            <w:pPr>
+              <w:ind w:left="81" w:right="46" w:firstLine="1"/>
+              <w:jc w:val="center"/>
+              <w:rPr>
+                <w:rFonts w:ascii="Arial" w:eastAsia="Calibri" w:hAnsi="Arial" w:cs="Arial"/>
+              </w:rPr>
+            </w:pPr>
+          </w:p>
+        </w:tc>
+        <w:tc>
+          <w:tcPr>
+            <w:tcW w:w="651" w:type="dxa"/>
+            <w:gridSpan w:val="2"/>
+            <w:tcBorders>
+              <w:top w:val="single" w:sz="4" w:space="0" w:color="auto"/>
+              <w:left w:val="single" w:sz="4" w:space="0" w:color="auto"/>
+              <w:bottom w:val="single" w:sz="6" w:space="0" w:color="000000"/>
+              <w:right w:val="single" w:sz="6" w:space="0" w:color="000000"/>
+            </w:tcBorders>
+            <w:vAlign w:val="center"/>
+          </w:tcPr>
+          <w:p>
+            <w:pPr>
+              <w:ind w:left="81" w:right="46" w:firstLine="1"/>
+              <w:jc w:val="center"/>
+              <w:rPr>
+                <w:rFonts w:ascii="Arial" w:eastAsia="Calibri" w:hAnsi="Arial" w:cs="Arial"/>
+              </w:rPr>
+            </w:pPr>
+          </w:p>
+        </w:tc>
+        <w:tc>
+          <w:tcPr>
+            <w:tcW w:w="1790" w:type="dxa"/>
+            <w:gridSpan w:val="3"/>
+            <w:tcBorders>
+              <w:top w:val="single" w:sz="4" w:space="0" w:color="auto"/>
+              <w:left w:val="single" w:sz="6" w:space="0" w:color="000000"/>
+              <w:bottom w:val="single" w:sz="6" w:space="0" w:color="000000"/>
+              <w:right w:val="single" w:sz="6" w:space="0" w:color="000000"/>
+            </w:tcBorders>
+            <w:vAlign w:val="center"/>
+          </w:tcPr>
+          <w:p>
+            <w:pPr>
+              <w:ind w:left="81" w:right="46" w:firstLine="1"/>
+              <w:jc w:val="center"/>
+              <w:rPr>
+                <w:rFonts w:ascii="Arial" w:eastAsia="Calibri" w:hAnsi="Arial" w:cs="Arial"/>
+              </w:rPr>
+            </w:pPr>
+          </w:p>
+        </w:tc>
+        <w:tc>
+          <w:tcPr>
+            <w:tcW w:w="2346" w:type="dxa"/>
+            <w:tcBorders>
+              <w:top w:val="single" w:sz="4" w:space="0" w:color="auto"/>
+              <w:left w:val="single" w:sz="6" w:space="0" w:color="000000"/>
+              <w:bottom w:val="single" w:sz="6" w:space="0" w:color="000000"/>
+              <w:right w:val="single" w:sz="6" w:space="0" w:color="000000"/>
+            </w:tcBorders>
+            <w:vAlign w:val="center"/>
+          </w:tcPr>
+          <w:p>
+            <w:pPr>
+              <w:ind w:left="81" w:right="46" w:firstLine="1"/>
+              <w:rPr>
+                <w:rFonts w:ascii="Arial" w:eastAsia="Calibri" w:hAnsi="Arial" w:cs="Arial"/>
+              </w:rPr>
+            </w:pPr>
+          </w:p>
+        </w:tc>
+        <w:tc>
+          <w:tcPr>
+            <w:tcW w:w="2873" w:type="dxa"/>
+            <w:gridSpan w:val="2"/>
+            <w:tcBorders>
+              <w:top w:val="single" w:sz="4" w:space="0" w:color="auto"/>
+              <w:left w:val="single" w:sz="6" w:space="0" w:color="000000"/>
+              <w:bottom w:val="single" w:sz="6" w:space="0" w:color="000000"/>
+              <w:right w:val="single" w:sz="6" w:space="0" w:color="000000"/>
+            </w:tcBorders>
+            <w:vAlign w:val="center"/>
+          </w:tcPr>
+          <w:p>
+            <w:pPr>
+              <w:ind w:left="81" w:right="9"/>
+              <w:rPr>
+                <w:rFonts w:ascii="Arial" w:eastAsia="Calibri" w:hAnsi="Arial" w:cs="Arial"/>
+              </w:rPr>
+            </w:pPr>
+          </w:p>
+        </w:tc>
+        <w:tc>
+          <w:tcPr>
+            <w:tcW w:w="1558" w:type="dxa"/>
+            <w:gridSpan w:val="2"/>
+            <w:tcBorders>
+              <w:top w:val="single" w:sz="4" w:space="0" w:color="auto"/>
+              <w:left w:val="single" w:sz="6" w:space="0" w:color="000000"/>
+              <w:bottom w:val="single" w:sz="6" w:space="0" w:color="000000"/>
+              <w:right w:val="single" w:sz="6" w:space="0" w:color="000000"/>
+            </w:tcBorders>
+            <w:vAlign w:val="center"/>
+          </w:tcPr>
+          <w:p>
+            <w:pPr>
+              <w:spacing w:before="5" w:line="260" w:lineRule="exact"/>
+              <w:rPr>
+                <w:sz w:val="26"/>
+                <w:szCs w:val="26"/>
+              </w:rPr>
+            </w:pPr>
+          </w:p>
+        </w:tc>
+        <w:tc>
+          <w:tcPr>
+            <w:tcW w:w="1567" w:type="dxa"/>
+            <w:tcBorders>
+              <w:top w:val="single" w:sz="4" w:space="0" w:color="auto"/>
+              <w:left w:val="single" w:sz="6" w:space="0" w:color="000000"/>
+              <w:bottom w:val="single" w:sz="6" w:space="0" w:color="000000"/>
+              <w:right w:val="single" w:sz="6" w:space="0" w:color="000000"/>
+            </w:tcBorders>
+            <w:vAlign w:val="center"/>
           </w:tcPr>
           <w:p>
             <w:pPr>

</xml_diff>